<commit_message>
Add ggplot2 theme to the package (theme_NAFO)
</commit_message>
<xml_diff>
--- a/inst/rmarkdown/templates/SCR/skeleton/templates/SCR_template.docx
+++ b/inst/rmarkdown/templates/SCR/skeleton/templates/SCR_template.docx
@@ -1,21 +1,40 @@
 
 <file path=word/document.xml><?xml version="1.0" encoding="utf-8"?>
-<w:document xmlns:wpc="http://schemas.microsoft.com/office/word/2010/wordprocessingCanvas" xmlns:mc="http://schemas.openxmlformats.org/markup-compatibility/2006" xmlns:o="urn:schemas-microsoft-com:office:office" xmlns:r="http://schemas.openxmlformats.org/officeDocument/2006/relationships" xmlns:m="http://schemas.openxmlformats.org/officeDocument/2006/math" xmlns:v="urn:schemas-microsoft-com:vml" xmlns:wp14="http://schemas.microsoft.com/office/word/2010/wordprocessingDrawing" xmlns:wp="http://schemas.openxmlformats.org/drawingml/2006/wordprocessingDrawing" xmlns:w10="urn:schemas-microsoft-com:office:word" xmlns:w="http://schemas.openxmlformats.org/wordprocessingml/2006/main" xmlns:w14="http://schemas.microsoft.com/office/word/2010/wordml" xmlns:wpg="http://schemas.microsoft.com/office/word/2010/wordprocessingGroup" xmlns:wpi="http://schemas.microsoft.com/office/word/2010/wordprocessingInk" xmlns:wne="http://schemas.microsoft.com/office/word/2006/wordml" xmlns:wps="http://schemas.microsoft.com/office/word/2010/wordprocessingShape" mc:Ignorable="w14 wp14">
+<w:document xmlns:wpc="http://schemas.microsoft.com/office/word/2010/wordprocessingCanvas" xmlns:cx="http://schemas.microsoft.com/office/drawing/2014/chartex" xmlns:cx1="http://schemas.microsoft.com/office/drawing/2015/9/8/chartex" xmlns:mc="http://schemas.openxmlformats.org/markup-compatibility/2006" xmlns:o="urn:schemas-microsoft-com:office:office" xmlns:r="http://schemas.openxmlformats.org/officeDocument/2006/relationships" xmlns:m="http://schemas.openxmlformats.org/officeDocument/2006/math" xmlns:v="urn:schemas-microsoft-com:vml" xmlns:wp14="http://schemas.microsoft.com/office/word/2010/wordprocessingDrawing" xmlns:wp="http://schemas.openxmlformats.org/drawingml/2006/wordprocessingDrawing" xmlns:w10="urn:schemas-microsoft-com:office:word" xmlns:w="http://schemas.openxmlformats.org/wordprocessingml/2006/main" xmlns:w14="http://schemas.microsoft.com/office/word/2010/wordml" xmlns:w15="http://schemas.microsoft.com/office/word/2012/wordml" xmlns:w16se="http://schemas.microsoft.com/office/word/2015/wordml/symex" xmlns:wpg="http://schemas.microsoft.com/office/word/2010/wordprocessingGroup" xmlns:wpi="http://schemas.microsoft.com/office/word/2010/wordprocessingInk" xmlns:wne="http://schemas.microsoft.com/office/word/2006/wordml" xmlns:wps="http://schemas.microsoft.com/office/word/2010/wordprocessingShape" mc:Ignorable="w14 w15 w16se wp14">
   <w:body>
     <w:p>
       <w:pPr>
-        <w:pStyle w:val="BodyText"/>
-      </w:pPr>
+        <w:rPr>
+          <w:rFonts w:eastAsiaTheme="majorEastAsia" w:cstheme="majorBidi"/>
+          <w:b/>
+          <w:bCs/>
+          <w:szCs w:val="22"/>
+          <w:lang w:val="en-CA"/>
+        </w:rPr>
+      </w:pPr>
+      <w:r>
+        <w:rPr>
+          <w:lang w:val="en-CA"/>
+        </w:rPr>
+        <w:br w:type="page"/>
+      </w:r>
       <w:bookmarkStart w:id="0" w:name="_GoBack"/>
       <w:bookmarkEnd w:id="0"/>
     </w:p>
+    <w:p>
+      <w:pPr>
+        <w:pStyle w:val="Title"/>
+        <w:jc w:val="left"/>
+        <w:rPr>
+          <w:lang w:val="en-CA"/>
+        </w:rPr>
+      </w:pPr>
+    </w:p>
     <w:sectPr>
-      <w:headerReference w:type="even" r:id="rId12"/>
-      <w:headerReference w:type="default" r:id="rId13"/>
-      <w:footerReference w:type="even" r:id="rId14"/>
-      <w:footerReference w:type="default" r:id="rId15"/>
-      <w:headerReference w:type="first" r:id="rId16"/>
-      <w:footerReference w:type="first" r:id="rId17"/>
+      <w:headerReference w:type="default" r:id="rId11"/>
+      <w:footerReference w:type="default" r:id="rId12"/>
+      <w:headerReference w:type="first" r:id="rId13"/>
+      <w:footerReference w:type="first" r:id="rId14"/>
       <w:pgSz w:w="12240" w:h="15840"/>
       <w:pgMar w:top="1440" w:right="1440" w:bottom="1440" w:left="1440" w:header="720" w:footer="720" w:gutter="0"/>
       <w:cols w:space="720"/>
@@ -27,7 +46,7 @@
 </file>
 
 <file path=word/endnotes.xml><?xml version="1.0" encoding="utf-8"?>
-<w:endnotes xmlns:wpc="http://schemas.microsoft.com/office/word/2010/wordprocessingCanvas" xmlns:mc="http://schemas.openxmlformats.org/markup-compatibility/2006" xmlns:o="urn:schemas-microsoft-com:office:office" xmlns:r="http://schemas.openxmlformats.org/officeDocument/2006/relationships" xmlns:m="http://schemas.openxmlformats.org/officeDocument/2006/math" xmlns:v="urn:schemas-microsoft-com:vml" xmlns:wp14="http://schemas.microsoft.com/office/word/2010/wordprocessingDrawing" xmlns:wp="http://schemas.openxmlformats.org/drawingml/2006/wordprocessingDrawing" xmlns:w10="urn:schemas-microsoft-com:office:word" xmlns:w="http://schemas.openxmlformats.org/wordprocessingml/2006/main" xmlns:w14="http://schemas.microsoft.com/office/word/2010/wordml" xmlns:wpg="http://schemas.microsoft.com/office/word/2010/wordprocessingGroup" xmlns:wpi="http://schemas.microsoft.com/office/word/2010/wordprocessingInk" xmlns:wne="http://schemas.microsoft.com/office/word/2006/wordml" xmlns:wps="http://schemas.microsoft.com/office/word/2010/wordprocessingShape" mc:Ignorable="w14 wp14">
+<w:endnotes xmlns:wpc="http://schemas.microsoft.com/office/word/2010/wordprocessingCanvas" xmlns:cx="http://schemas.microsoft.com/office/drawing/2014/chartex" xmlns:cx1="http://schemas.microsoft.com/office/drawing/2015/9/8/chartex" xmlns:mc="http://schemas.openxmlformats.org/markup-compatibility/2006" xmlns:o="urn:schemas-microsoft-com:office:office" xmlns:r="http://schemas.openxmlformats.org/officeDocument/2006/relationships" xmlns:m="http://schemas.openxmlformats.org/officeDocument/2006/math" xmlns:v="urn:schemas-microsoft-com:vml" xmlns:wp14="http://schemas.microsoft.com/office/word/2010/wordprocessingDrawing" xmlns:wp="http://schemas.openxmlformats.org/drawingml/2006/wordprocessingDrawing" xmlns:w10="urn:schemas-microsoft-com:office:word" xmlns:w="http://schemas.openxmlformats.org/wordprocessingml/2006/main" xmlns:w14="http://schemas.microsoft.com/office/word/2010/wordml" xmlns:w15="http://schemas.microsoft.com/office/word/2012/wordml" xmlns:w16se="http://schemas.microsoft.com/office/word/2015/wordml/symex" xmlns:wpg="http://schemas.microsoft.com/office/word/2010/wordprocessingGroup" xmlns:wpi="http://schemas.microsoft.com/office/word/2010/wordprocessingInk" xmlns:wne="http://schemas.microsoft.com/office/word/2006/wordml" xmlns:wps="http://schemas.microsoft.com/office/word/2010/wordprocessingShape" mc:Ignorable="w14 w15 w16se wp14">
   <w:endnote w:type="separator" w:id="-1">
     <w:p>
       <w:pPr>
@@ -52,17 +71,7 @@
 </file>
 
 <file path=word/footer1.xml><?xml version="1.0" encoding="utf-8"?>
-<w:ftr xmlns:wpc="http://schemas.microsoft.com/office/word/2010/wordprocessingCanvas" xmlns:mc="http://schemas.openxmlformats.org/markup-compatibility/2006" xmlns:o="urn:schemas-microsoft-com:office:office" xmlns:r="http://schemas.openxmlformats.org/officeDocument/2006/relationships" xmlns:m="http://schemas.openxmlformats.org/officeDocument/2006/math" xmlns:v="urn:schemas-microsoft-com:vml" xmlns:wp14="http://schemas.microsoft.com/office/word/2010/wordprocessingDrawing" xmlns:wp="http://schemas.openxmlformats.org/drawingml/2006/wordprocessingDrawing" xmlns:w10="urn:schemas-microsoft-com:office:word" xmlns:w="http://schemas.openxmlformats.org/wordprocessingml/2006/main" xmlns:w14="http://schemas.microsoft.com/office/word/2010/wordml" xmlns:wpg="http://schemas.microsoft.com/office/word/2010/wordprocessingGroup" xmlns:wpi="http://schemas.microsoft.com/office/word/2010/wordprocessingInk" xmlns:wne="http://schemas.microsoft.com/office/word/2006/wordml" xmlns:wps="http://schemas.microsoft.com/office/word/2010/wordprocessingShape" mc:Ignorable="w14 wp14">
-  <w:p>
-    <w:pPr>
-      <w:pStyle w:val="Footer"/>
-    </w:pPr>
-  </w:p>
-</w:ftr>
-</file>
-
-<file path=word/footer2.xml><?xml version="1.0" encoding="utf-8"?>
-<w:ftr xmlns:wpc="http://schemas.microsoft.com/office/word/2010/wordprocessingCanvas" xmlns:mc="http://schemas.openxmlformats.org/markup-compatibility/2006" xmlns:o="urn:schemas-microsoft-com:office:office" xmlns:r="http://schemas.openxmlformats.org/officeDocument/2006/relationships" xmlns:m="http://schemas.openxmlformats.org/officeDocument/2006/math" xmlns:v="urn:schemas-microsoft-com:vml" xmlns:wp14="http://schemas.microsoft.com/office/word/2010/wordprocessingDrawing" xmlns:wp="http://schemas.openxmlformats.org/drawingml/2006/wordprocessingDrawing" xmlns:w10="urn:schemas-microsoft-com:office:word" xmlns:w="http://schemas.openxmlformats.org/wordprocessingml/2006/main" xmlns:w14="http://schemas.microsoft.com/office/word/2010/wordml" xmlns:wpg="http://schemas.microsoft.com/office/word/2010/wordprocessingGroup" xmlns:wpi="http://schemas.microsoft.com/office/word/2010/wordprocessingInk" xmlns:wne="http://schemas.microsoft.com/office/word/2006/wordml" xmlns:wps="http://schemas.microsoft.com/office/word/2010/wordprocessingShape" mc:Ignorable="w14 wp14">
+<w:ftr xmlns:wpc="http://schemas.microsoft.com/office/word/2010/wordprocessingCanvas" xmlns:cx="http://schemas.microsoft.com/office/drawing/2014/chartex" xmlns:cx1="http://schemas.microsoft.com/office/drawing/2015/9/8/chartex" xmlns:mc="http://schemas.openxmlformats.org/markup-compatibility/2006" xmlns:o="urn:schemas-microsoft-com:office:office" xmlns:r="http://schemas.openxmlformats.org/officeDocument/2006/relationships" xmlns:m="http://schemas.openxmlformats.org/officeDocument/2006/math" xmlns:v="urn:schemas-microsoft-com:vml" xmlns:wp14="http://schemas.microsoft.com/office/word/2010/wordprocessingDrawing" xmlns:wp="http://schemas.openxmlformats.org/drawingml/2006/wordprocessingDrawing" xmlns:w10="urn:schemas-microsoft-com:office:word" xmlns:w="http://schemas.openxmlformats.org/wordprocessingml/2006/main" xmlns:w14="http://schemas.microsoft.com/office/word/2010/wordml" xmlns:w15="http://schemas.microsoft.com/office/word/2012/wordml" xmlns:w16se="http://schemas.microsoft.com/office/word/2015/wordml/symex" xmlns:wpg="http://schemas.microsoft.com/office/word/2010/wordprocessingGroup" xmlns:wpi="http://schemas.microsoft.com/office/word/2010/wordprocessingInk" xmlns:wne="http://schemas.microsoft.com/office/word/2006/wordml" xmlns:wps="http://schemas.microsoft.com/office/word/2010/wordprocessingShape" mc:Ignorable="w14 w15 w16se wp14">
   <w:p>
     <w:pPr>
       <w:tabs>
@@ -174,8 +183,8 @@
 </w:ftr>
 </file>
 
-<file path=word/footer3.xml><?xml version="1.0" encoding="utf-8"?>
-<w:ftr xmlns:wpc="http://schemas.microsoft.com/office/word/2010/wordprocessingCanvas" xmlns:mc="http://schemas.openxmlformats.org/markup-compatibility/2006" xmlns:o="urn:schemas-microsoft-com:office:office" xmlns:r="http://schemas.openxmlformats.org/officeDocument/2006/relationships" xmlns:m="http://schemas.openxmlformats.org/officeDocument/2006/math" xmlns:v="urn:schemas-microsoft-com:vml" xmlns:wp14="http://schemas.microsoft.com/office/word/2010/wordprocessingDrawing" xmlns:wp="http://schemas.openxmlformats.org/drawingml/2006/wordprocessingDrawing" xmlns:w10="urn:schemas-microsoft-com:office:word" xmlns:w="http://schemas.openxmlformats.org/wordprocessingml/2006/main" xmlns:w14="http://schemas.microsoft.com/office/word/2010/wordml" xmlns:wpg="http://schemas.microsoft.com/office/word/2010/wordprocessingGroup" xmlns:wpi="http://schemas.microsoft.com/office/word/2010/wordprocessingInk" xmlns:wne="http://schemas.microsoft.com/office/word/2006/wordml" xmlns:wps="http://schemas.microsoft.com/office/word/2010/wordprocessingShape" mc:Ignorable="w14 wp14">
+<file path=word/footer2.xml><?xml version="1.0" encoding="utf-8"?>
+<w:ftr xmlns:wpc="http://schemas.microsoft.com/office/word/2010/wordprocessingCanvas" xmlns:cx="http://schemas.microsoft.com/office/drawing/2014/chartex" xmlns:cx1="http://schemas.microsoft.com/office/drawing/2015/9/8/chartex" xmlns:mc="http://schemas.openxmlformats.org/markup-compatibility/2006" xmlns:o="urn:schemas-microsoft-com:office:office" xmlns:r="http://schemas.openxmlformats.org/officeDocument/2006/relationships" xmlns:m="http://schemas.openxmlformats.org/officeDocument/2006/math" xmlns:v="urn:schemas-microsoft-com:vml" xmlns:wp14="http://schemas.microsoft.com/office/word/2010/wordprocessingDrawing" xmlns:wp="http://schemas.openxmlformats.org/drawingml/2006/wordprocessingDrawing" xmlns:w10="urn:schemas-microsoft-com:office:word" xmlns:w="http://schemas.openxmlformats.org/wordprocessingml/2006/main" xmlns:w14="http://schemas.microsoft.com/office/word/2010/wordml" xmlns:w15="http://schemas.microsoft.com/office/word/2012/wordml" xmlns:w16se="http://schemas.microsoft.com/office/word/2015/wordml/symex" xmlns:wpg="http://schemas.microsoft.com/office/word/2010/wordprocessingGroup" xmlns:wpi="http://schemas.microsoft.com/office/word/2010/wordprocessingInk" xmlns:wne="http://schemas.microsoft.com/office/word/2006/wordml" xmlns:wps="http://schemas.microsoft.com/office/word/2010/wordprocessingShape" mc:Ignorable="w14 w15 w16se wp14">
   <w:p>
     <w:pPr>
       <w:tabs>
@@ -197,7 +206,7 @@
 </file>
 
 <file path=word/footnotes.xml><?xml version="1.0" encoding="utf-8"?>
-<w:footnotes xmlns:wpc="http://schemas.microsoft.com/office/word/2010/wordprocessingCanvas" xmlns:mc="http://schemas.openxmlformats.org/markup-compatibility/2006" xmlns:o="urn:schemas-microsoft-com:office:office" xmlns:r="http://schemas.openxmlformats.org/officeDocument/2006/relationships" xmlns:m="http://schemas.openxmlformats.org/officeDocument/2006/math" xmlns:v="urn:schemas-microsoft-com:vml" xmlns:wp14="http://schemas.microsoft.com/office/word/2010/wordprocessingDrawing" xmlns:wp="http://schemas.openxmlformats.org/drawingml/2006/wordprocessingDrawing" xmlns:w10="urn:schemas-microsoft-com:office:word" xmlns:w="http://schemas.openxmlformats.org/wordprocessingml/2006/main" xmlns:w14="http://schemas.microsoft.com/office/word/2010/wordml" xmlns:wpg="http://schemas.microsoft.com/office/word/2010/wordprocessingGroup" xmlns:wpi="http://schemas.microsoft.com/office/word/2010/wordprocessingInk" xmlns:wne="http://schemas.microsoft.com/office/word/2006/wordml" xmlns:wps="http://schemas.microsoft.com/office/word/2010/wordprocessingShape" mc:Ignorable="w14 wp14">
+<w:footnotes xmlns:wpc="http://schemas.microsoft.com/office/word/2010/wordprocessingCanvas" xmlns:cx="http://schemas.microsoft.com/office/drawing/2014/chartex" xmlns:cx1="http://schemas.microsoft.com/office/drawing/2015/9/8/chartex" xmlns:mc="http://schemas.openxmlformats.org/markup-compatibility/2006" xmlns:o="urn:schemas-microsoft-com:office:office" xmlns:r="http://schemas.openxmlformats.org/officeDocument/2006/relationships" xmlns:m="http://schemas.openxmlformats.org/officeDocument/2006/math" xmlns:v="urn:schemas-microsoft-com:vml" xmlns:wp14="http://schemas.microsoft.com/office/word/2010/wordprocessingDrawing" xmlns:wp="http://schemas.openxmlformats.org/drawingml/2006/wordprocessingDrawing" xmlns:w10="urn:schemas-microsoft-com:office:word" xmlns:w="http://schemas.openxmlformats.org/wordprocessingml/2006/main" xmlns:w14="http://schemas.microsoft.com/office/word/2010/wordml" xmlns:w15="http://schemas.microsoft.com/office/word/2012/wordml" xmlns:w16se="http://schemas.microsoft.com/office/word/2015/wordml/symex" xmlns:wpg="http://schemas.microsoft.com/office/word/2010/wordprocessingGroup" xmlns:wpi="http://schemas.microsoft.com/office/word/2010/wordprocessingInk" xmlns:wne="http://schemas.microsoft.com/office/word/2006/wordml" xmlns:wps="http://schemas.microsoft.com/office/word/2010/wordprocessingShape" mc:Ignorable="w14 w15 w16se wp14">
   <w:footnote w:type="separator" w:id="-1">
     <w:p>
       <w:r>
@@ -216,17 +225,7 @@
 </file>
 
 <file path=word/header1.xml><?xml version="1.0" encoding="utf-8"?>
-<w:hdr xmlns:wpc="http://schemas.microsoft.com/office/word/2010/wordprocessingCanvas" xmlns:mc="http://schemas.openxmlformats.org/markup-compatibility/2006" xmlns:o="urn:schemas-microsoft-com:office:office" xmlns:r="http://schemas.openxmlformats.org/officeDocument/2006/relationships" xmlns:m="http://schemas.openxmlformats.org/officeDocument/2006/math" xmlns:v="urn:schemas-microsoft-com:vml" xmlns:wp14="http://schemas.microsoft.com/office/word/2010/wordprocessingDrawing" xmlns:wp="http://schemas.openxmlformats.org/drawingml/2006/wordprocessingDrawing" xmlns:w10="urn:schemas-microsoft-com:office:word" xmlns:w="http://schemas.openxmlformats.org/wordprocessingml/2006/main" xmlns:w14="http://schemas.microsoft.com/office/word/2010/wordml" xmlns:wpg="http://schemas.microsoft.com/office/word/2010/wordprocessingGroup" xmlns:wpi="http://schemas.microsoft.com/office/word/2010/wordprocessingInk" xmlns:wne="http://schemas.microsoft.com/office/word/2006/wordml" xmlns:wps="http://schemas.microsoft.com/office/word/2010/wordprocessingShape" mc:Ignorable="w14 wp14">
-  <w:p>
-    <w:pPr>
-      <w:pStyle w:val="Header"/>
-    </w:pPr>
-  </w:p>
-</w:hdr>
-</file>
-
-<file path=word/header2.xml><?xml version="1.0" encoding="utf-8"?>
-<w:hdr xmlns:wpc="http://schemas.microsoft.com/office/word/2010/wordprocessingCanvas" xmlns:mc="http://schemas.openxmlformats.org/markup-compatibility/2006" xmlns:o="urn:schemas-microsoft-com:office:office" xmlns:r="http://schemas.openxmlformats.org/officeDocument/2006/relationships" xmlns:m="http://schemas.openxmlformats.org/officeDocument/2006/math" xmlns:v="urn:schemas-microsoft-com:vml" xmlns:wp14="http://schemas.microsoft.com/office/word/2010/wordprocessingDrawing" xmlns:wp="http://schemas.openxmlformats.org/drawingml/2006/wordprocessingDrawing" xmlns:w10="urn:schemas-microsoft-com:office:word" xmlns:w="http://schemas.openxmlformats.org/wordprocessingml/2006/main" xmlns:w14="http://schemas.microsoft.com/office/word/2010/wordml" xmlns:wpg="http://schemas.microsoft.com/office/word/2010/wordprocessingGroup" xmlns:wpi="http://schemas.microsoft.com/office/word/2010/wordprocessingInk" xmlns:wne="http://schemas.microsoft.com/office/word/2006/wordml" xmlns:wps="http://schemas.microsoft.com/office/word/2010/wordprocessingShape" mc:Ignorable="w14 wp14">
+<w:hdr xmlns:wpc="http://schemas.microsoft.com/office/word/2010/wordprocessingCanvas" xmlns:cx="http://schemas.microsoft.com/office/drawing/2014/chartex" xmlns:cx1="http://schemas.microsoft.com/office/drawing/2015/9/8/chartex" xmlns:mc="http://schemas.openxmlformats.org/markup-compatibility/2006" xmlns:o="urn:schemas-microsoft-com:office:office" xmlns:r="http://schemas.openxmlformats.org/officeDocument/2006/relationships" xmlns:m="http://schemas.openxmlformats.org/officeDocument/2006/math" xmlns:v="urn:schemas-microsoft-com:vml" xmlns:wp14="http://schemas.microsoft.com/office/word/2010/wordprocessingDrawing" xmlns:wp="http://schemas.openxmlformats.org/drawingml/2006/wordprocessingDrawing" xmlns:w10="urn:schemas-microsoft-com:office:word" xmlns:w="http://schemas.openxmlformats.org/wordprocessingml/2006/main" xmlns:w14="http://schemas.microsoft.com/office/word/2010/wordml" xmlns:w15="http://schemas.microsoft.com/office/word/2012/wordml" xmlns:w16se="http://schemas.microsoft.com/office/word/2015/wordml/symex" xmlns:wpg="http://schemas.microsoft.com/office/word/2010/wordprocessingGroup" xmlns:wpi="http://schemas.microsoft.com/office/word/2010/wordprocessingInk" xmlns:wne="http://schemas.microsoft.com/office/word/2006/wordml" xmlns:wps="http://schemas.microsoft.com/office/word/2010/wordprocessingShape" mc:Ignorable="w14 w15 w16se wp14">
   <w:sdt>
     <w:sdtPr>
       <w:id w:val="754789552"/>
@@ -288,8 +287,292 @@
 </w:hdr>
 </file>
 
-<file path=word/header3.xml><?xml version="1.0" encoding="utf-8"?>
-<w:hdr xmlns:wpc="http://schemas.microsoft.com/office/word/2010/wordprocessingCanvas" xmlns:mc="http://schemas.openxmlformats.org/markup-compatibility/2006" xmlns:o="urn:schemas-microsoft-com:office:office" xmlns:r="http://schemas.openxmlformats.org/officeDocument/2006/relationships" xmlns:m="http://schemas.openxmlformats.org/officeDocument/2006/math" xmlns:v="urn:schemas-microsoft-com:vml" xmlns:wp14="http://schemas.microsoft.com/office/word/2010/wordprocessingDrawing" xmlns:wp="http://schemas.openxmlformats.org/drawingml/2006/wordprocessingDrawing" xmlns:w10="urn:schemas-microsoft-com:office:word" xmlns:w="http://schemas.openxmlformats.org/wordprocessingml/2006/main" xmlns:w14="http://schemas.microsoft.com/office/word/2010/wordml" xmlns:wpg="http://schemas.microsoft.com/office/word/2010/wordprocessingGroup" xmlns:wpi="http://schemas.microsoft.com/office/word/2010/wordprocessingInk" xmlns:wne="http://schemas.microsoft.com/office/word/2006/wordml" xmlns:wps="http://schemas.microsoft.com/office/word/2010/wordprocessingShape" mc:Ignorable="w14 wp14">
+<file path=word/header2.xml><?xml version="1.0" encoding="utf-8"?>
+<w:hdr xmlns:wpc="http://schemas.microsoft.com/office/word/2010/wordprocessingCanvas" xmlns:cx="http://schemas.microsoft.com/office/drawing/2014/chartex" xmlns:cx1="http://schemas.microsoft.com/office/drawing/2015/9/8/chartex" xmlns:mc="http://schemas.openxmlformats.org/markup-compatibility/2006" xmlns:o="urn:schemas-microsoft-com:office:office" xmlns:r="http://schemas.openxmlformats.org/officeDocument/2006/relationships" xmlns:m="http://schemas.openxmlformats.org/officeDocument/2006/math" xmlns:v="urn:schemas-microsoft-com:vml" xmlns:wp14="http://schemas.microsoft.com/office/word/2010/wordprocessingDrawing" xmlns:wp="http://schemas.openxmlformats.org/drawingml/2006/wordprocessingDrawing" xmlns:w10="urn:schemas-microsoft-com:office:word" xmlns:w="http://schemas.openxmlformats.org/wordprocessingml/2006/main" xmlns:w14="http://schemas.microsoft.com/office/word/2010/wordml" xmlns:w15="http://schemas.microsoft.com/office/word/2012/wordml" xmlns:w16se="http://schemas.microsoft.com/office/word/2015/wordml/symex" xmlns:wpg="http://schemas.microsoft.com/office/word/2010/wordprocessingGroup" xmlns:wpi="http://schemas.microsoft.com/office/word/2010/wordprocessingInk" xmlns:wne="http://schemas.microsoft.com/office/word/2006/wordml" xmlns:wps="http://schemas.microsoft.com/office/word/2010/wordprocessingShape" mc:Ignorable="w14 w15 w16se wp14">
+  <w:p>
+    <w:pPr>
+      <w:spacing w:after="0"/>
+      <w:ind w:left="2972" w:firstLine="720"/>
+      <w:jc w:val="right"/>
+      <w:rPr>
+        <w:rFonts w:ascii="Cambria" w:eastAsia="Calibri" w:hAnsi="Cambria" w:cs="Times New Roman"/>
+        <w:lang w:val="en-CA"/>
+      </w:rPr>
+    </w:pPr>
+  </w:p>
+  <w:p>
+    <w:pPr>
+      <w:spacing w:after="0"/>
+      <w:ind w:left="2972" w:firstLine="720"/>
+      <w:jc w:val="right"/>
+      <w:rPr>
+        <w:rFonts w:ascii="Cambria" w:eastAsia="Calibri" w:hAnsi="Cambria" w:cs="Times New Roman"/>
+        <w:lang w:val="en-CA"/>
+      </w:rPr>
+    </w:pPr>
+  </w:p>
+  <w:p>
+    <w:pPr>
+      <w:spacing w:after="0"/>
+      <w:ind w:left="2972" w:firstLine="720"/>
+      <w:jc w:val="right"/>
+      <w:rPr>
+        <w:rFonts w:ascii="Cambria" w:eastAsia="Calibri" w:hAnsi="Cambria" w:cs="Times New Roman"/>
+        <w:lang w:val="en-CA"/>
+      </w:rPr>
+    </w:pPr>
+  </w:p>
+  <w:p>
+    <w:pPr>
+      <w:spacing w:after="0"/>
+      <w:ind w:left="2972" w:firstLine="720"/>
+      <w:jc w:val="right"/>
+      <w:rPr>
+        <w:rFonts w:ascii="Cambria" w:eastAsia="Calibri" w:hAnsi="Cambria" w:cs="Times New Roman"/>
+        <w:lang w:val="en-CA"/>
+      </w:rPr>
+    </w:pPr>
+    <w:r>
+      <w:rPr>
+        <w:rFonts w:ascii="Cambria" w:eastAsia="Calibri" w:hAnsi="Cambria" w:cs="Times New Roman"/>
+        <w:lang w:val="en-CA"/>
+      </w:rPr>
+      <w:t>NOT TO BE CITED WITHOUT PRIOR</w:t>
+    </w:r>
+  </w:p>
+  <w:p>
+    <w:pPr>
+      <w:tabs>
+        <w:tab w:val="right" w:pos="9360"/>
+      </w:tabs>
+      <w:spacing w:after="0"/>
+      <w:jc w:val="right"/>
+      <w:rPr>
+        <w:rFonts w:ascii="Cambria" w:eastAsia="Calibri" w:hAnsi="Cambria" w:cs="Times New Roman"/>
+        <w:lang w:val="en-CA"/>
+      </w:rPr>
+    </w:pPr>
+    <w:r>
+      <w:rPr>
+        <w:rFonts w:ascii="Cambria" w:eastAsia="Cambria" w:hAnsi="Cambria" w:cs="Times New Roman"/>
+        <w:noProof/>
+        <w:lang w:val="en-CA"/>
+      </w:rPr>
+      <w:drawing>
+        <wp:anchor distT="0" distB="0" distL="114300" distR="114300" simplePos="0" relativeHeight="251659264" behindDoc="1" locked="0" layoutInCell="1" allowOverlap="1" wp14:anchorId="0BF45C6B" wp14:editId="388A262D">
+          <wp:simplePos x="0" y="0"/>
+          <wp:positionH relativeFrom="column">
+            <wp:posOffset>2566035</wp:posOffset>
+          </wp:positionH>
+          <wp:positionV relativeFrom="paragraph">
+            <wp:posOffset>46990</wp:posOffset>
+          </wp:positionV>
+          <wp:extent cx="594360" cy="594360"/>
+          <wp:effectExtent l="0" t="0" r="0" b="0"/>
+          <wp:wrapNone/>
+          <wp:docPr id="17" name="Imagen 7" descr="logo"/>
+          <wp:cNvGraphicFramePr>
+            <a:graphicFrameLocks xmlns:a="http://schemas.openxmlformats.org/drawingml/2006/main" noChangeAspect="1"/>
+          </wp:cNvGraphicFramePr>
+          <a:graphic xmlns:a="http://schemas.openxmlformats.org/drawingml/2006/main">
+            <a:graphicData uri="http://schemas.openxmlformats.org/drawingml/2006/picture">
+              <pic:pic xmlns:pic="http://schemas.openxmlformats.org/drawingml/2006/picture">
+                <pic:nvPicPr>
+                  <pic:cNvPr id="0" name="Imagen 7" descr="logo"/>
+                  <pic:cNvPicPr>
+                    <a:picLocks noChangeAspect="1" noChangeArrowheads="1"/>
+                  </pic:cNvPicPr>
+                </pic:nvPicPr>
+                <pic:blipFill>
+                  <a:blip r:embed="rId1">
+                    <a:extLst>
+                      <a:ext uri="{28A0092B-C50C-407E-A947-70E740481C1C}">
+                        <a14:useLocalDpi xmlns:a14="http://schemas.microsoft.com/office/drawing/2010/main" val="0"/>
+                      </a:ext>
+                    </a:extLst>
+                  </a:blip>
+                  <a:srcRect/>
+                  <a:stretch>
+                    <a:fillRect/>
+                  </a:stretch>
+                </pic:blipFill>
+                <pic:spPr bwMode="auto">
+                  <a:xfrm>
+                    <a:off x="0" y="0"/>
+                    <a:ext cx="594360" cy="594360"/>
+                  </a:xfrm>
+                  <a:prstGeom prst="rect">
+                    <a:avLst/>
+                  </a:prstGeom>
+                  <a:noFill/>
+                  <a:ln>
+                    <a:noFill/>
+                  </a:ln>
+                </pic:spPr>
+              </pic:pic>
+            </a:graphicData>
+          </a:graphic>
+          <wp14:sizeRelH relativeFrom="page">
+            <wp14:pctWidth>0</wp14:pctWidth>
+          </wp14:sizeRelH>
+          <wp14:sizeRelV relativeFrom="page">
+            <wp14:pctHeight>0</wp14:pctHeight>
+          </wp14:sizeRelV>
+        </wp:anchor>
+      </w:drawing>
+    </w:r>
+    <w:r>
+      <w:rPr>
+        <w:rFonts w:ascii="Cambria" w:eastAsia="Calibri" w:hAnsi="Cambria" w:cs="Times New Roman"/>
+        <w:lang w:val="en-CA"/>
+      </w:rPr>
+      <w:tab/>
+      <w:t>REFERENCE TO THE AUTHOR(S)</w:t>
+    </w:r>
+  </w:p>
+  <w:p>
+    <w:pPr>
+      <w:spacing w:after="120"/>
+      <w:ind w:left="5846"/>
+      <w:jc w:val="both"/>
+      <w:rPr>
+        <w:rFonts w:ascii="Cambria" w:eastAsia="Cambria" w:hAnsi="Cambria" w:cs="Times New Roman"/>
+        <w:lang w:val="en-CA" w:eastAsia="es-ES"/>
+      </w:rPr>
+    </w:pPr>
+  </w:p>
+  <w:p>
+    <w:pPr>
+      <w:tabs>
+        <w:tab w:val="left" w:pos="2070"/>
+        <w:tab w:val="left" w:pos="5130"/>
+        <w:tab w:val="right" w:pos="8504"/>
+      </w:tabs>
+      <w:spacing w:after="120"/>
+      <w:ind w:right="-965"/>
+      <w:jc w:val="both"/>
+      <w:rPr>
+        <w:rFonts w:ascii="Cambria" w:eastAsia="Calibri" w:hAnsi="Cambria" w:cs="Times New Roman"/>
+        <w:lang w:val="en-CA"/>
+      </w:rPr>
+    </w:pPr>
+    <w:r>
+      <w:rPr>
+        <w:rFonts w:ascii="Cambria" w:eastAsia="Calibri" w:hAnsi="Cambria" w:cs="Times New Roman"/>
+        <w:lang w:val="en-CA"/>
+      </w:rPr>
+      <w:tab/>
+      <w:t>Northwest Atlantic                            Fisheries Organization</w:t>
+    </w:r>
+  </w:p>
+  <w:p>
+    <w:pPr>
+      <w:ind w:left="-634" w:right="-965"/>
+      <w:jc w:val="both"/>
+      <w:rPr>
+        <w:rFonts w:ascii="Cambria" w:eastAsia="Cambria" w:hAnsi="Cambria" w:cs="Times New Roman"/>
+        <w:lang w:val="en-CA" w:eastAsia="en-CA"/>
+      </w:rPr>
+    </w:pPr>
+  </w:p>
+  <w:p>
+    <w:pPr>
+      <w:keepNext/>
+      <w:tabs>
+        <w:tab w:val="left" w:pos="720"/>
+        <w:tab w:val="right" w:pos="9180"/>
+      </w:tabs>
+      <w:spacing w:after="120"/>
+      <w:jc w:val="both"/>
+      <w:outlineLvl w:val="0"/>
+      <w:rPr>
+        <w:rFonts w:ascii="Cambria" w:eastAsia="Cambria" w:hAnsi="Cambria" w:cs="Times New Roman"/>
+        <w:b/>
+        <w:snapToGrid w:val="0"/>
+        <w:lang w:val="fr-FR" w:eastAsia="es-ES"/>
+      </w:rPr>
+    </w:pPr>
+    <w:r>
+      <w:rPr>
+        <w:rFonts w:ascii="Cambria" w:eastAsia="Cambria" w:hAnsi="Cambria" w:cs="Times New Roman"/>
+        <w:b/>
+        <w:snapToGrid w:val="0"/>
+        <w:lang w:val="en-CA" w:eastAsia="es-ES"/>
+      </w:rPr>
+      <w:t xml:space="preserve">Serial No. </w:t>
+    </w:r>
+    <w:r>
+      <w:rPr>
+        <w:rFonts w:ascii="Cambria" w:eastAsia="Cambria" w:hAnsi="Cambria" w:cs="Times New Roman"/>
+        <w:b/>
+        <w:snapToGrid w:val="0"/>
+        <w:lang w:val="fr-FR" w:eastAsia="es-ES"/>
+      </w:rPr>
+      <w:t>NXXX</w:t>
+    </w:r>
+    <w:r>
+      <w:rPr>
+        <w:rFonts w:ascii="Cambria" w:eastAsia="Cambria" w:hAnsi="Cambria" w:cs="Times New Roman"/>
+        <w:b/>
+        <w:snapToGrid w:val="0"/>
+        <w:lang w:val="fr-FR" w:eastAsia="es-ES"/>
+      </w:rPr>
+      <w:tab/>
+      <w:t>NAFO SCR Doc. XX-XXX</w:t>
+    </w:r>
+  </w:p>
+  <w:p>
+    <w:pPr>
+      <w:keepNext/>
+      <w:tabs>
+        <w:tab w:val="left" w:pos="720"/>
+        <w:tab w:val="right" w:pos="9180"/>
+      </w:tabs>
+      <w:spacing w:after="120"/>
+      <w:jc w:val="both"/>
+      <w:outlineLvl w:val="0"/>
+      <w:rPr>
+        <w:rFonts w:ascii="Cambria" w:eastAsia="Cambria" w:hAnsi="Cambria" w:cs="Times New Roman"/>
+        <w:b/>
+        <w:snapToGrid w:val="0"/>
+        <w:lang w:val="fr-FR" w:eastAsia="es-ES"/>
+      </w:rPr>
+    </w:pPr>
+  </w:p>
+  <w:p>
+    <w:pPr>
+      <w:keepNext/>
+      <w:numPr>
+        <w:ilvl w:val="0"/>
+        <w:numId w:val="4"/>
+      </w:numPr>
+      <w:tabs>
+        <w:tab w:val="left" w:pos="720"/>
+      </w:tabs>
+      <w:spacing w:after="0"/>
+      <w:jc w:val="center"/>
+      <w:outlineLvl w:val="1"/>
+      <w:rPr>
+        <w:rFonts w:ascii="Cambria" w:eastAsia="Cambria" w:hAnsi="Cambria" w:cs="Times New Roman"/>
+        <w:b/>
+        <w:bCs/>
+        <w:snapToGrid w:val="0"/>
+        <w:u w:val="single"/>
+        <w:lang w:val="en-CA" w:eastAsia="es-ES"/>
+      </w:rPr>
+    </w:pPr>
+    <w:r>
+      <w:rPr>
+        <w:rFonts w:ascii="Cambria" w:eastAsia="Cambria" w:hAnsi="Cambria" w:cs="Times New Roman"/>
+        <w:b/>
+        <w:bCs/>
+        <w:snapToGrid w:val="0"/>
+        <w:u w:val="single"/>
+        <w:lang w:val="en-CA" w:eastAsia="es-ES"/>
+      </w:rPr>
+      <w:t>SCIENTIFIC COUNCIL MEETING – XXXX XXXX</w:t>
+    </w:r>
+  </w:p>
   <w:p>
     <w:pPr>
       <w:pStyle w:val="Header"/>
@@ -299,8 +582,8 @@
 </file>
 
 <file path=word/numbering.xml><?xml version="1.0" encoding="utf-8"?>
-<w:numbering xmlns:wpc="http://schemas.microsoft.com/office/word/2010/wordprocessingCanvas" xmlns:mc="http://schemas.openxmlformats.org/markup-compatibility/2006" xmlns:o="urn:schemas-microsoft-com:office:office" xmlns:r="http://schemas.openxmlformats.org/officeDocument/2006/relationships" xmlns:m="http://schemas.openxmlformats.org/officeDocument/2006/math" xmlns:v="urn:schemas-microsoft-com:vml" xmlns:wp14="http://schemas.microsoft.com/office/word/2010/wordprocessingDrawing" xmlns:wp="http://schemas.openxmlformats.org/drawingml/2006/wordprocessingDrawing" xmlns:w10="urn:schemas-microsoft-com:office:word" xmlns:w="http://schemas.openxmlformats.org/wordprocessingml/2006/main" xmlns:w14="http://schemas.microsoft.com/office/word/2010/wordml" xmlns:wpg="http://schemas.microsoft.com/office/word/2010/wordprocessingGroup" xmlns:wpi="http://schemas.microsoft.com/office/word/2010/wordprocessingInk" xmlns:wne="http://schemas.microsoft.com/office/word/2006/wordml" xmlns:wps="http://schemas.microsoft.com/office/word/2010/wordprocessingShape" mc:Ignorable="w14 wp14">
-  <w:abstractNum w:abstractNumId="0">
+<w:numbering xmlns:wpc="http://schemas.microsoft.com/office/word/2010/wordprocessingCanvas" xmlns:cx="http://schemas.microsoft.com/office/drawing/2014/chartex" xmlns:cx1="http://schemas.microsoft.com/office/drawing/2015/9/8/chartex" xmlns:mc="http://schemas.openxmlformats.org/markup-compatibility/2006" xmlns:o="urn:schemas-microsoft-com:office:office" xmlns:r="http://schemas.openxmlformats.org/officeDocument/2006/relationships" xmlns:m="http://schemas.openxmlformats.org/officeDocument/2006/math" xmlns:v="urn:schemas-microsoft-com:vml" xmlns:wp14="http://schemas.microsoft.com/office/word/2010/wordprocessingDrawing" xmlns:wp="http://schemas.openxmlformats.org/drawingml/2006/wordprocessingDrawing" xmlns:w10="urn:schemas-microsoft-com:office:word" xmlns:w="http://schemas.openxmlformats.org/wordprocessingml/2006/main" xmlns:w14="http://schemas.microsoft.com/office/word/2010/wordml" xmlns:w15="http://schemas.microsoft.com/office/word/2012/wordml" xmlns:w16se="http://schemas.microsoft.com/office/word/2015/wordml/symex" xmlns:wpg="http://schemas.microsoft.com/office/word/2010/wordprocessingGroup" xmlns:wpi="http://schemas.microsoft.com/office/word/2010/wordprocessingInk" xmlns:wne="http://schemas.microsoft.com/office/word/2006/wordml" xmlns:wps="http://schemas.microsoft.com/office/word/2010/wordprocessingShape" mc:Ignorable="w14 w15 w16se wp14">
+  <w:abstractNum w:abstractNumId="0" w15:restartNumberingAfterBreak="0">
     <w:nsid w:val="B7761B05"/>
     <w:multiLevelType w:val="multilevel"/>
     <w:tmpl w:val="D03E8096"/>
@@ -392,7 +675,7 @@
       <w:lvlJc w:val="left"/>
     </w:lvl>
   </w:abstractNum>
-  <w:abstractNum w:abstractNumId="1">
+  <w:abstractNum w:abstractNumId="1" w15:restartNumberingAfterBreak="0">
     <w:nsid w:val="E17F69BA"/>
     <w:multiLevelType w:val="multilevel"/>
     <w:tmpl w:val="31108FDE"/>
@@ -484,7 +767,7 @@
       <w:lvlJc w:val="left"/>
     </w:lvl>
   </w:abstractNum>
-  <w:abstractNum w:abstractNumId="2">
+  <w:abstractNum w:abstractNumId="2" w15:restartNumberingAfterBreak="0">
     <w:nsid w:val="FFFFFF7C"/>
     <w:multiLevelType w:val="singleLevel"/>
     <w:tmpl w:val="357067DC"/>
@@ -501,7 +784,7 @@
       </w:pPr>
     </w:lvl>
   </w:abstractNum>
-  <w:abstractNum w:abstractNumId="3">
+  <w:abstractNum w:abstractNumId="3" w15:restartNumberingAfterBreak="0">
     <w:nsid w:val="FFFFFF7D"/>
     <w:multiLevelType w:val="singleLevel"/>
     <w:tmpl w:val="154C543C"/>
@@ -518,7 +801,7 @@
       </w:pPr>
     </w:lvl>
   </w:abstractNum>
-  <w:abstractNum w:abstractNumId="4">
+  <w:abstractNum w:abstractNumId="4" w15:restartNumberingAfterBreak="0">
     <w:nsid w:val="FFFFFF7E"/>
     <w:multiLevelType w:val="singleLevel"/>
     <w:tmpl w:val="81A07F14"/>
@@ -535,7 +818,7 @@
       </w:pPr>
     </w:lvl>
   </w:abstractNum>
-  <w:abstractNum w:abstractNumId="5">
+  <w:abstractNum w:abstractNumId="5" w15:restartNumberingAfterBreak="0">
     <w:nsid w:val="FFFFFF7F"/>
     <w:multiLevelType w:val="singleLevel"/>
     <w:tmpl w:val="6A3A9B64"/>
@@ -552,7 +835,7 @@
       </w:pPr>
     </w:lvl>
   </w:abstractNum>
-  <w:abstractNum w:abstractNumId="6">
+  <w:abstractNum w:abstractNumId="6" w15:restartNumberingAfterBreak="0">
     <w:nsid w:val="FFFFFF80"/>
     <w:multiLevelType w:val="singleLevel"/>
     <w:tmpl w:val="3AE61576"/>
@@ -572,7 +855,7 @@
       </w:rPr>
     </w:lvl>
   </w:abstractNum>
-  <w:abstractNum w:abstractNumId="7">
+  <w:abstractNum w:abstractNumId="7" w15:restartNumberingAfterBreak="0">
     <w:nsid w:val="FFFFFF81"/>
     <w:multiLevelType w:val="singleLevel"/>
     <w:tmpl w:val="71AE8110"/>
@@ -592,7 +875,7 @@
       </w:rPr>
     </w:lvl>
   </w:abstractNum>
-  <w:abstractNum w:abstractNumId="8">
+  <w:abstractNum w:abstractNumId="8" w15:restartNumberingAfterBreak="0">
     <w:nsid w:val="FFFFFF82"/>
     <w:multiLevelType w:val="singleLevel"/>
     <w:tmpl w:val="76DEA960"/>
@@ -612,7 +895,7 @@
       </w:rPr>
     </w:lvl>
   </w:abstractNum>
-  <w:abstractNum w:abstractNumId="9">
+  <w:abstractNum w:abstractNumId="9" w15:restartNumberingAfterBreak="0">
     <w:nsid w:val="FFFFFF83"/>
     <w:multiLevelType w:val="singleLevel"/>
     <w:tmpl w:val="6C380C40"/>
@@ -632,7 +915,7 @@
       </w:rPr>
     </w:lvl>
   </w:abstractNum>
-  <w:abstractNum w:abstractNumId="10">
+  <w:abstractNum w:abstractNumId="10" w15:restartNumberingAfterBreak="0">
     <w:nsid w:val="FFFFFF88"/>
     <w:multiLevelType w:val="singleLevel"/>
     <w:tmpl w:val="73D89682"/>
@@ -649,7 +932,7 @@
       </w:pPr>
     </w:lvl>
   </w:abstractNum>
-  <w:abstractNum w:abstractNumId="11">
+  <w:abstractNum w:abstractNumId="11" w15:restartNumberingAfterBreak="0">
     <w:nsid w:val="FFFFFF89"/>
     <w:multiLevelType w:val="singleLevel"/>
     <w:tmpl w:val="8708ACB0"/>
@@ -669,7 +952,7 @@
       </w:rPr>
     </w:lvl>
   </w:abstractNum>
-  <w:abstractNum w:abstractNumId="12">
+  <w:abstractNum w:abstractNumId="12" w15:restartNumberingAfterBreak="0">
     <w:nsid w:val="17346A98"/>
     <w:multiLevelType w:val="hybridMultilevel"/>
     <w:tmpl w:val="4030F672"/>
@@ -758,7 +1041,7 @@
       </w:pPr>
     </w:lvl>
   </w:abstractNum>
-  <w:abstractNum w:abstractNumId="13">
+  <w:abstractNum w:abstractNumId="13" w15:restartNumberingAfterBreak="0">
     <w:nsid w:val="22D615E6"/>
     <w:multiLevelType w:val="multilevel"/>
     <w:tmpl w:val="C764C758"/>
@@ -884,7 +1167,7 @@
       </w:rPr>
     </w:lvl>
   </w:abstractNum>
-  <w:abstractNum w:abstractNumId="14">
+  <w:abstractNum w:abstractNumId="14" w15:restartNumberingAfterBreak="0">
     <w:nsid w:val="2581522F"/>
     <w:multiLevelType w:val="multilevel"/>
     <w:tmpl w:val="A1748540"/>
@@ -976,7 +1259,7 @@
       <w:lvlJc w:val="left"/>
     </w:lvl>
   </w:abstractNum>
-  <w:abstractNum w:abstractNumId="15">
+  <w:abstractNum w:abstractNumId="15" w15:restartNumberingAfterBreak="0">
     <w:nsid w:val="6C2B701D"/>
     <w:multiLevelType w:val="hybridMultilevel"/>
     <w:tmpl w:val="F49CAC56"/>
@@ -1117,7 +1400,7 @@
 </file>
 
 <file path=word/styles.xml><?xml version="1.0" encoding="utf-8"?>
-<w:styles xmlns:mc="http://schemas.openxmlformats.org/markup-compatibility/2006" xmlns:r="http://schemas.openxmlformats.org/officeDocument/2006/relationships" xmlns:w="http://schemas.openxmlformats.org/wordprocessingml/2006/main" xmlns:w14="http://schemas.microsoft.com/office/word/2010/wordml" mc:Ignorable="w14">
+<w:styles xmlns:mc="http://schemas.openxmlformats.org/markup-compatibility/2006" xmlns:r="http://schemas.openxmlformats.org/officeDocument/2006/relationships" xmlns:w="http://schemas.openxmlformats.org/wordprocessingml/2006/main" xmlns:w14="http://schemas.microsoft.com/office/word/2010/wordml" xmlns:w15="http://schemas.microsoft.com/office/word/2012/wordml" xmlns:w16se="http://schemas.microsoft.com/office/word/2015/wordml/symex" mc:Ignorable="w14 w15 w16se">
   <w:docDefaults>
     <w:rPrDefault>
       <w:rPr>
@@ -1133,1613 +1416,369 @@
       </w:pPr>
     </w:pPrDefault>
   </w:docDefaults>
-  <w:latentStyles w:defLockedState="0" w:defUIPriority="0" w:defSemiHidden="1" w:defUnhideWhenUsed="1" w:defQFormat="0" w:count="267">
-    <w:lsdException w:name="Normal" w:semiHidden="0" w:unhideWhenUsed="0" w:qFormat="1"/>
-    <w:lsdException w:name="heading 1" w:semiHidden="0" w:uiPriority="9" w:unhideWhenUsed="0" w:qFormat="1"/>
-    <w:lsdException w:name="heading 2" w:semiHidden="0" w:uiPriority="9" w:unhideWhenUsed="0" w:qFormat="1"/>
-    <w:lsdException w:name="heading 3" w:semiHidden="0" w:uiPriority="9" w:unhideWhenUsed="0" w:qFormat="1"/>
-    <w:lsdException w:name="heading 4" w:uiPriority="9" w:qFormat="1"/>
-    <w:lsdException w:name="heading 5" w:uiPriority="9" w:qFormat="1"/>
-    <w:lsdException w:name="heading 6" w:uiPriority="9" w:qFormat="1"/>
-    <w:lsdException w:name="heading 7" w:uiPriority="9"/>
-    <w:lsdException w:name="heading 8" w:uiPriority="9"/>
-    <w:lsdException w:name="heading 9" w:uiPriority="9"/>
-    <w:lsdException w:name="footnote text" w:uiPriority="9" w:qFormat="1"/>
-    <w:lsdException w:name="header" w:uiPriority="99"/>
-    <w:lsdException w:name="caption" w:uiPriority="35"/>
-    <w:lsdException w:name="toa heading" w:semiHidden="0" w:unhideWhenUsed="0"/>
-    <w:lsdException w:name="List Number" w:semiHidden="0" w:unhideWhenUsed="0"/>
-    <w:lsdException w:name="List 2" w:semiHidden="0" w:unhideWhenUsed="0"/>
-    <w:lsdException w:name="Title" w:semiHidden="0" w:unhideWhenUsed="0" w:qFormat="1"/>
-    <w:lsdException w:name="Body Text" w:qFormat="1"/>
-    <w:lsdException w:name="List Continue 4" w:semiHidden="0" w:unhideWhenUsed="0"/>
-    <w:lsdException w:name="List Continue 5" w:semiHidden="0" w:unhideWhenUsed="0"/>
-    <w:lsdException w:name="Message Header" w:semiHidden="0" w:unhideWhenUsed="0"/>
-    <w:lsdException w:name="Subtitle" w:semiHidden="0" w:unhideWhenUsed="0" w:qFormat="1"/>
-    <w:lsdException w:name="Date" w:qFormat="1"/>
-    <w:lsdException w:name="Block Text" w:uiPriority="9" w:qFormat="1"/>
-    <w:lsdException w:name="Strong" w:semiHidden="0" w:uiPriority="22" w:unhideWhenUsed="0"/>
-    <w:lsdException w:name="Emphasis" w:semiHidden="0" w:uiPriority="20" w:unhideWhenUsed="0"/>
-    <w:lsdException w:name="Balloon Text" w:semiHidden="0" w:unhideWhenUsed="0"/>
-    <w:lsdException w:name="Table Grid" w:semiHidden="0" w:unhideWhenUsed="0"/>
-    <w:lsdException w:name="Table Theme" w:semiHidden="0" w:unhideWhenUsed="0"/>
-    <w:lsdException w:name="Placeholder Text" w:semiHidden="0" w:unhideWhenUsed="0"/>
-    <w:lsdException w:name="No Spacing" w:semiHidden="0" w:uiPriority="1" w:unhideWhenUsed="0"/>
-    <w:lsdException w:name="Light Shading" w:semiHidden="0" w:unhideWhenUsed="0"/>
-    <w:lsdException w:name="Light List" w:semiHidden="0" w:unhideWhenUsed="0"/>
-    <w:lsdException w:name="Light Grid" w:semiHidden="0" w:unhideWhenUsed="0"/>
-    <w:lsdException w:name="Medium Shading 1" w:semiHidden="0" w:unhideWhenUsed="0"/>
-    <w:lsdException w:name="Medium Shading 2" w:semiHidden="0" w:unhideWhenUsed="0"/>
-    <w:lsdException w:name="Medium List 1" w:semiHidden="0" w:unhideWhenUsed="0"/>
-    <w:lsdException w:name="Medium List 2" w:semiHidden="0" w:unhideWhenUsed="0"/>
-    <w:lsdException w:name="Medium Grid 1" w:semiHidden="0" w:unhideWhenUsed="0"/>
-    <w:lsdException w:name="Medium Grid 2" w:semiHidden="0" w:unhideWhenUsed="0"/>
-    <w:lsdException w:name="Medium Grid 3" w:semiHidden="0" w:unhideWhenUsed="0"/>
-    <w:lsdException w:name="Dark List" w:semiHidden="0" w:unhideWhenUsed="0"/>
-    <w:lsdException w:name="Colorful Shading" w:semiHidden="0" w:unhideWhenUsed="0"/>
-    <w:lsdException w:name="Colorful List" w:semiHidden="0" w:unhideWhenUsed="0"/>
-    <w:lsdException w:name="Colorful Grid" w:semiHidden="0" w:unhideWhenUsed="0"/>
-    <w:lsdException w:name="Light Shading Accent 1" w:semiHidden="0" w:unhideWhenUsed="0"/>
-    <w:lsdException w:name="Light List Accent 1" w:semiHidden="0" w:unhideWhenUsed="0"/>
-    <w:lsdException w:name="Light Grid Accent 1" w:semiHidden="0" w:unhideWhenUsed="0"/>
-    <w:lsdException w:name="Medium Shading 1 Accent 1" w:semiHidden="0" w:unhideWhenUsed="0"/>
-    <w:lsdException w:name="Medium Shading 2 Accent 1" w:semiHidden="0" w:unhideWhenUsed="0"/>
-    <w:lsdException w:name="Medium List 1 Accent 1" w:semiHidden="0" w:unhideWhenUsed="0"/>
-    <w:lsdException w:name="Revision" w:unhideWhenUsed="0"/>
-    <w:lsdException w:name="List Paragraph" w:semiHidden="0" w:uiPriority="34" w:unhideWhenUsed="0"/>
-    <w:lsdException w:name="Quote" w:semiHidden="0" w:uiPriority="29" w:unhideWhenUsed="0"/>
-    <w:lsdException w:name="Intense Quote" w:semiHidden="0" w:uiPriority="30" w:unhideWhenUsed="0"/>
-    <w:lsdException w:name="Medium List 2 Accent 1" w:semiHidden="0" w:unhideWhenUsed="0"/>
-    <w:lsdException w:name="Medium Grid 1 Accent 1" w:semiHidden="0" w:unhideWhenUsed="0"/>
-    <w:lsdException w:name="Medium Grid 2 Accent 1" w:semiHidden="0" w:unhideWhenUsed="0"/>
-    <w:lsdException w:name="Medium Grid 3 Accent 1" w:semiHidden="0" w:unhideWhenUsed="0"/>
-    <w:lsdException w:name="Dark List Accent 1" w:semiHidden="0" w:unhideWhenUsed="0"/>
-    <w:lsdException w:name="Colorful Shading Accent 1" w:semiHidden="0" w:unhideWhenUsed="0"/>
-    <w:lsdException w:name="Colorful List Accent 1" w:semiHidden="0" w:unhideWhenUsed="0"/>
-    <w:lsdException w:name="Colorful Grid Accent 1" w:semiHidden="0" w:unhideWhenUsed="0"/>
-    <w:lsdException w:name="Light Shading Accent 2" w:semiHidden="0" w:unhideWhenUsed="0"/>
-    <w:lsdException w:name="Light List Accent 2" w:semiHidden="0" w:unhideWhenUsed="0"/>
-    <w:lsdException w:name="Light Grid Accent 2" w:semiHidden="0" w:unhideWhenUsed="0"/>
-    <w:lsdException w:name="Medium Shading 1 Accent 2" w:semiHidden="0" w:unhideWhenUsed="0"/>
-    <w:lsdException w:name="Medium Shading 2 Accent 2" w:semiHidden="0" w:unhideWhenUsed="0"/>
-    <w:lsdException w:name="Medium List 1 Accent 2" w:semiHidden="0" w:unhideWhenUsed="0"/>
-    <w:lsdException w:name="Medium List 2 Accent 2" w:semiHidden="0" w:unhideWhenUsed="0"/>
-    <w:lsdException w:name="Medium Grid 1 Accent 2" w:semiHidden="0" w:unhideWhenUsed="0"/>
-    <w:lsdException w:name="Medium Grid 2 Accent 2" w:semiHidden="0" w:unhideWhenUsed="0"/>
-    <w:lsdException w:name="Medium Grid 3 Accent 2" w:semiHidden="0" w:unhideWhenUsed="0"/>
-    <w:lsdException w:name="Dark List Accent 2" w:semiHidden="0" w:unhideWhenUsed="0"/>
-    <w:lsdException w:name="Colorful Shading Accent 2" w:semiHidden="0" w:unhideWhenUsed="0"/>
-    <w:lsdException w:name="Colorful List Accent 2" w:semiHidden="0" w:unhideWhenUsed="0"/>
-    <w:lsdException w:name="Colorful Grid Accent 2" w:semiHidden="0" w:unhideWhenUsed="0"/>
-    <w:lsdException w:name="Light Shading Accent 3" w:semiHidden="0" w:unhideWhenUsed="0"/>
-    <w:lsdException w:name="Light List Accent 3" w:semiHidden="0" w:unhideWhenUsed="0"/>
-    <w:lsdException w:name="Light Grid Accent 3" w:semiHidden="0" w:unhideWhenUsed="0"/>
-    <w:lsdException w:name="Medium Shading 1 Accent 3" w:semiHidden="0" w:unhideWhenUsed="0"/>
-    <w:lsdException w:name="Medium Shading 2 Accent 3" w:semiHidden="0" w:unhideWhenUsed="0"/>
-    <w:lsdException w:name="Medium List 1 Accent 3" w:semiHidden="0" w:unhideWhenUsed="0"/>
-    <w:lsdException w:name="Medium List 2 Accent 3" w:semiHidden="0" w:unhideWhenUsed="0"/>
-    <w:lsdException w:name="Medium Grid 1 Accent 3" w:semiHidden="0" w:unhideWhenUsed="0"/>
-    <w:lsdException w:name="Medium Grid 2 Accent 3" w:semiHidden="0" w:unhideWhenUsed="0"/>
-    <w:lsdException w:name="Medium Grid 3 Accent 3" w:semiHidden="0" w:unhideWhenUsed="0"/>
-    <w:lsdException w:name="Dark List Accent 3" w:semiHidden="0" w:unhideWhenUsed="0"/>
-    <w:lsdException w:name="Colorful Shading Accent 3" w:semiHidden="0" w:unhideWhenUsed="0"/>
-    <w:lsdException w:name="Colorful List Accent 3" w:semiHidden="0" w:unhideWhenUsed="0"/>
-    <w:lsdException w:name="Colorful Grid Accent 3" w:semiHidden="0" w:unhideWhenUsed="0"/>
-    <w:lsdException w:name="Light Shading Accent 4" w:semiHidden="0" w:unhideWhenUsed="0"/>
-    <w:lsdException w:name="Light List Accent 4" w:semiHidden="0" w:unhideWhenUsed="0"/>
-    <w:lsdException w:name="Light Grid Accent 4" w:semiHidden="0" w:unhideWhenUsed="0"/>
-    <w:lsdException w:name="Medium Shading 1 Accent 4" w:semiHidden="0" w:unhideWhenUsed="0"/>
-    <w:lsdException w:name="Medium Shading 2 Accent 4" w:semiHidden="0" w:unhideWhenUsed="0"/>
-    <w:lsdException w:name="Medium List 1 Accent 4" w:semiHidden="0" w:unhideWhenUsed="0"/>
-    <w:lsdException w:name="Medium List 2 Accent 4" w:semiHidden="0" w:unhideWhenUsed="0"/>
-    <w:lsdException w:name="Medium Grid 1 Accent 4" w:semiHidden="0" w:unhideWhenUsed="0"/>
-    <w:lsdException w:name="Medium Grid 2 Accent 4" w:semiHidden="0" w:unhideWhenUsed="0"/>
-    <w:lsdException w:name="Medium Grid 3 Accent 4" w:semiHidden="0" w:unhideWhenUsed="0"/>
-    <w:lsdException w:name="Dark List Accent 4" w:semiHidden="0" w:unhideWhenUsed="0"/>
-    <w:lsdException w:name="Colorful Shading Accent 4" w:semiHidden="0" w:unhideWhenUsed="0"/>
-    <w:lsdException w:name="Colorful List Accent 4" w:semiHidden="0" w:unhideWhenUsed="0"/>
-    <w:lsdException w:name="Colorful Grid Accent 4" w:semiHidden="0" w:unhideWhenUsed="0"/>
-    <w:lsdException w:name="Light Shading Accent 5" w:semiHidden="0" w:unhideWhenUsed="0"/>
-    <w:lsdException w:name="Light List Accent 5" w:semiHidden="0" w:unhideWhenUsed="0"/>
-    <w:lsdException w:name="Light Grid Accent 5" w:semiHidden="0" w:unhideWhenUsed="0"/>
-    <w:lsdException w:name="Medium Shading 1 Accent 5" w:semiHidden="0" w:unhideWhenUsed="0"/>
-    <w:lsdException w:name="Medium Shading 2 Accent 5" w:semiHidden="0" w:unhideWhenUsed="0"/>
-    <w:lsdException w:name="Medium List 1 Accent 5" w:semiHidden="0" w:unhideWhenUsed="0"/>
-    <w:lsdException w:name="Medium List 2 Accent 5" w:semiHidden="0" w:unhideWhenUsed="0"/>
-    <w:lsdException w:name="Medium Grid 1 Accent 5" w:semiHidden="0" w:unhideWhenUsed="0"/>
-    <w:lsdException w:name="Medium Grid 2 Accent 5" w:semiHidden="0" w:unhideWhenUsed="0"/>
-    <w:lsdException w:name="Medium Grid 3 Accent 5" w:semiHidden="0" w:unhideWhenUsed="0"/>
-    <w:lsdException w:name="Dark List Accent 5" w:semiHidden="0" w:unhideWhenUsed="0"/>
-    <w:lsdException w:name="Colorful Shading Accent 5" w:semiHidden="0" w:unhideWhenUsed="0"/>
-    <w:lsdException w:name="Colorful List Accent 5" w:semiHidden="0" w:unhideWhenUsed="0"/>
-    <w:lsdException w:name="Colorful Grid Accent 5" w:semiHidden="0" w:unhideWhenUsed="0"/>
-    <w:lsdException w:name="Light Shading Accent 6" w:semiHidden="0" w:unhideWhenUsed="0"/>
-    <w:lsdException w:name="Light List Accent 6" w:semiHidden="0" w:unhideWhenUsed="0"/>
-    <w:lsdException w:name="Light Grid Accent 6" w:semiHidden="0" w:unhideWhenUsed="0"/>
-    <w:lsdException w:name="Medium Shading 1 Accent 6" w:semiHidden="0" w:unhideWhenUsed="0"/>
-    <w:lsdException w:name="Medium Shading 2 Accent 6" w:semiHidden="0" w:unhideWhenUsed="0"/>
-    <w:lsdException w:name="Medium List 1 Accent 6" w:semiHidden="0" w:unhideWhenUsed="0"/>
-    <w:lsdException w:name="Medium List 2 Accent 6" w:semiHidden="0" w:unhideWhenUsed="0"/>
-    <w:lsdException w:name="Medium Grid 1 Accent 6" w:semiHidden="0" w:unhideWhenUsed="0"/>
-    <w:lsdException w:name="Medium Grid 2 Accent 6" w:semiHidden="0" w:unhideWhenUsed="0"/>
-    <w:lsdException w:name="Medium Grid 3 Accent 6" w:semiHidden="0" w:unhideWhenUsed="0"/>
-    <w:lsdException w:name="Dark List Accent 6" w:semiHidden="0" w:unhideWhenUsed="0"/>
-    <w:lsdException w:name="Colorful Shading Accent 6" w:semiHidden="0" w:unhideWhenUsed="0"/>
-    <w:lsdException w:name="Colorful List Accent 6" w:semiHidden="0" w:unhideWhenUsed="0"/>
-    <w:lsdException w:name="Colorful Grid Accent 6" w:semiHidden="0" w:unhideWhenUsed="0"/>
-    <w:lsdException w:name="Subtle Emphasis" w:semiHidden="0" w:uiPriority="19" w:unhideWhenUsed="0"/>
-    <w:lsdException w:name="Intense Emphasis" w:semiHidden="0" w:uiPriority="21" w:unhideWhenUsed="0"/>
-    <w:lsdException w:name="Subtle Reference" w:semiHidden="0" w:uiPriority="31" w:unhideWhenUsed="0"/>
-    <w:lsdException w:name="Intense Reference" w:semiHidden="0" w:uiPriority="32" w:unhideWhenUsed="0"/>
-    <w:lsdException w:name="Book Title" w:semiHidden="0" w:uiPriority="33" w:unhideWhenUsed="0"/>
-    <w:lsdException w:name="Bibliography" w:semiHidden="0" w:unhideWhenUsed="0" w:qFormat="1"/>
-    <w:lsdException w:name="TOC Heading" w:semiHidden="0" w:uiPriority="39" w:unhideWhenUsed="0" w:qFormat="1"/>
-  </w:latentStyles>
-  <w:style w:type="paragraph" w:default="1" w:styleId="Normal">
-    <w:name w:val="Normal"/>
-    <w:qFormat/>
-    <w:rsid w:val="00321CC1"/>
-    <w:rPr>
-      <w:sz w:val="22"/>
-    </w:rPr>
-  </w:style>
-  <w:style w:type="paragraph" w:styleId="Heading1">
-    <w:name w:val="heading 1"/>
-    <w:basedOn w:val="Normal"/>
-    <w:next w:val="BodyText"/>
-    <w:link w:val="Heading1Char"/>
-    <w:uiPriority w:val="9"/>
-    <w:qFormat/>
-    <w:rsid w:val="00321CC1"/>
-    <w:pPr>
-      <w:keepNext/>
-      <w:keepLines/>
-      <w:spacing w:before="480" w:after="0"/>
-      <w:outlineLvl w:val="0"/>
-    </w:pPr>
-    <w:rPr>
-      <w:rFonts w:eastAsiaTheme="majorEastAsia" w:cstheme="majorBidi"/>
-      <w:b/>
-      <w:bCs/>
-      <w:szCs w:val="32"/>
-    </w:rPr>
-  </w:style>
-  <w:style w:type="paragraph" w:styleId="Heading2">
-    <w:name w:val="heading 2"/>
-    <w:basedOn w:val="Normal"/>
-    <w:next w:val="BodyText"/>
-    <w:link w:val="Heading2Char"/>
-    <w:uiPriority w:val="9"/>
-    <w:unhideWhenUsed/>
-    <w:qFormat/>
-    <w:rsid w:val="00E7345E"/>
-    <w:pPr>
-      <w:keepNext/>
-      <w:keepLines/>
-      <w:spacing w:before="200" w:after="0"/>
-      <w:outlineLvl w:val="1"/>
-    </w:pPr>
-    <w:rPr>
-      <w:rFonts w:eastAsiaTheme="majorEastAsia" w:cstheme="majorBidi"/>
-      <w:b/>
-      <w:bCs/>
-      <w:szCs w:val="22"/>
-    </w:rPr>
-  </w:style>
-  <w:style w:type="paragraph" w:styleId="Heading3">
-    <w:name w:val="heading 3"/>
-    <w:basedOn w:val="Normal"/>
-    <w:next w:val="BodyText"/>
-    <w:link w:val="Heading3Char"/>
-    <w:uiPriority w:val="9"/>
-    <w:unhideWhenUsed/>
-    <w:qFormat/>
-    <w:rsid w:val="00E7345E"/>
-    <w:pPr>
-      <w:keepNext/>
-      <w:keepLines/>
-      <w:spacing w:before="200" w:after="0"/>
-      <w:outlineLvl w:val="2"/>
-    </w:pPr>
-    <w:rPr>
-      <w:rFonts w:eastAsiaTheme="majorEastAsia" w:cstheme="majorBidi"/>
-      <w:b/>
-      <w:bCs/>
-      <w:szCs w:val="22"/>
-    </w:rPr>
-  </w:style>
-  <w:style w:type="paragraph" w:styleId="Heading4">
-    <w:name w:val="heading 4"/>
-    <w:basedOn w:val="Heading3"/>
-    <w:next w:val="BodyText"/>
-    <w:link w:val="Heading4Char"/>
-    <w:uiPriority w:val="9"/>
-    <w:unhideWhenUsed/>
-    <w:qFormat/>
-    <w:rsid w:val="00E7345E"/>
-    <w:pPr>
-      <w:outlineLvl w:val="3"/>
-    </w:pPr>
-  </w:style>
-  <w:style w:type="paragraph" w:styleId="Heading5">
-    <w:name w:val="heading 5"/>
-    <w:basedOn w:val="Heading4"/>
-    <w:next w:val="BodyText"/>
-    <w:link w:val="Heading5Char"/>
-    <w:uiPriority w:val="9"/>
-    <w:unhideWhenUsed/>
-    <w:qFormat/>
-    <w:rsid w:val="00E7345E"/>
-    <w:pPr>
-      <w:outlineLvl w:val="4"/>
-    </w:pPr>
-  </w:style>
-  <w:style w:type="paragraph" w:styleId="Heading6">
-    <w:name w:val="heading 6"/>
-    <w:basedOn w:val="Heading5"/>
-    <w:next w:val="BodyText"/>
-    <w:link w:val="Heading6Char"/>
-    <w:uiPriority w:val="9"/>
-    <w:unhideWhenUsed/>
-    <w:qFormat/>
-    <w:rsid w:val="00E7345E"/>
-    <w:pPr>
-      <w:outlineLvl w:val="5"/>
-    </w:pPr>
-  </w:style>
-  <w:style w:type="paragraph" w:styleId="Heading7">
-    <w:name w:val="heading 7"/>
-    <w:basedOn w:val="Normal"/>
-    <w:next w:val="Normal"/>
-    <w:link w:val="Heading7Char"/>
-    <w:uiPriority w:val="9"/>
-    <w:semiHidden/>
-    <w:unhideWhenUsed/>
-    <w:rsid w:val="00E7345E"/>
-    <w:pPr>
-      <w:spacing w:before="280" w:after="0" w:line="360" w:lineRule="auto"/>
-      <w:outlineLvl w:val="6"/>
-    </w:pPr>
-    <w:rPr>
-      <w:rFonts w:asciiTheme="majorHAnsi" w:eastAsiaTheme="majorEastAsia" w:hAnsiTheme="majorHAnsi" w:cstheme="majorBidi"/>
-      <w:b/>
-      <w:bCs/>
-      <w:i/>
-      <w:iCs/>
-      <w:sz w:val="20"/>
-      <w:szCs w:val="20"/>
-    </w:rPr>
-  </w:style>
-  <w:style w:type="paragraph" w:styleId="Heading8">
-    <w:name w:val="heading 8"/>
-    <w:basedOn w:val="Normal"/>
-    <w:next w:val="Normal"/>
-    <w:link w:val="Heading8Char"/>
-    <w:uiPriority w:val="9"/>
-    <w:semiHidden/>
-    <w:unhideWhenUsed/>
-    <w:rsid w:val="00E7345E"/>
-    <w:pPr>
-      <w:spacing w:before="280" w:after="0" w:line="360" w:lineRule="auto"/>
-      <w:outlineLvl w:val="7"/>
-    </w:pPr>
-    <w:rPr>
-      <w:rFonts w:asciiTheme="majorHAnsi" w:eastAsiaTheme="majorEastAsia" w:hAnsiTheme="majorHAnsi" w:cstheme="majorBidi"/>
-      <w:b/>
-      <w:bCs/>
-      <w:i/>
-      <w:iCs/>
-      <w:sz w:val="18"/>
-      <w:szCs w:val="18"/>
-    </w:rPr>
-  </w:style>
-  <w:style w:type="paragraph" w:styleId="Heading9">
-    <w:name w:val="heading 9"/>
-    <w:basedOn w:val="Normal"/>
-    <w:next w:val="Normal"/>
-    <w:link w:val="Heading9Char"/>
-    <w:uiPriority w:val="9"/>
-    <w:semiHidden/>
-    <w:unhideWhenUsed/>
-    <w:rsid w:val="00E7345E"/>
-    <w:pPr>
-      <w:spacing w:before="280" w:after="0" w:line="360" w:lineRule="auto"/>
-      <w:outlineLvl w:val="8"/>
-    </w:pPr>
-    <w:rPr>
-      <w:rFonts w:asciiTheme="majorHAnsi" w:eastAsiaTheme="majorEastAsia" w:hAnsiTheme="majorHAnsi" w:cstheme="majorBidi"/>
-      <w:i/>
-      <w:iCs/>
-      <w:sz w:val="18"/>
-      <w:szCs w:val="18"/>
-    </w:rPr>
-  </w:style>
-  <w:style w:type="character" w:default="1" w:styleId="DefaultParagraphFont">
-    <w:name w:val="Default Paragraph Font"/>
-    <w:uiPriority w:val="1"/>
-    <w:semiHidden/>
-    <w:unhideWhenUsed/>
-  </w:style>
-  <w:style w:type="table" w:default="1" w:styleId="TableNormal">
-    <w:name w:val="Normal Table"/>
-    <w:uiPriority w:val="99"/>
-    <w:semiHidden/>
-    <w:unhideWhenUsed/>
-    <w:tblPr>
-      <w:tblInd w:w="0" w:type="dxa"/>
-      <w:tblCellMar>
-        <w:top w:w="0" w:type="dxa"/>
-        <w:left w:w="108" w:type="dxa"/>
-        <w:bottom w:w="0" w:type="dxa"/>
-        <w:right w:w="108" w:type="dxa"/>
-      </w:tblCellMar>
-    </w:tblPr>
-  </w:style>
-  <w:style w:type="numbering" w:default="1" w:styleId="NoList">
-    <w:name w:val="No List"/>
-    <w:uiPriority w:val="99"/>
-    <w:semiHidden/>
-    <w:unhideWhenUsed/>
-  </w:style>
-  <w:style w:type="paragraph" w:styleId="BodyText">
-    <w:name w:val="Body Text"/>
-    <w:basedOn w:val="Normal"/>
-    <w:link w:val="BodyTextChar"/>
-    <w:qFormat/>
-    <w:rsid w:val="009A4DD1"/>
-    <w:pPr>
-      <w:spacing w:before="180" w:after="180"/>
-    </w:pPr>
-  </w:style>
-  <w:style w:type="paragraph" w:customStyle="1" w:styleId="FirstParagraph">
-    <w:name w:val="First Paragraph"/>
-    <w:basedOn w:val="BodyText"/>
-    <w:next w:val="BodyText"/>
-    <w:qFormat/>
-    <w:rsid w:val="009A4DD1"/>
-  </w:style>
-  <w:style w:type="paragraph" w:customStyle="1" w:styleId="Compact">
-    <w:name w:val="Compact"/>
-    <w:basedOn w:val="BodyText"/>
-    <w:qFormat/>
-    <w:rsid w:val="00D92137"/>
-    <w:pPr>
-      <w:spacing w:before="36" w:after="36"/>
-    </w:pPr>
-    <w:rPr>
-      <w:sz w:val="16"/>
-    </w:rPr>
-  </w:style>
-  <w:style w:type="paragraph" w:styleId="Title">
-    <w:name w:val="Title"/>
-    <w:basedOn w:val="Normal"/>
-    <w:next w:val="BodyText"/>
-    <w:link w:val="TitleChar"/>
-    <w:qFormat/>
-    <w:rsid w:val="00E7345E"/>
-    <w:pPr>
-      <w:keepNext/>
-      <w:keepLines/>
-      <w:spacing w:before="480" w:after="240"/>
-      <w:jc w:val="center"/>
-    </w:pPr>
-    <w:rPr>
-      <w:rFonts w:eastAsiaTheme="majorEastAsia" w:cstheme="majorBidi"/>
-      <w:b/>
-      <w:bCs/>
-      <w:szCs w:val="22"/>
-    </w:rPr>
-  </w:style>
-  <w:style w:type="paragraph" w:styleId="Subtitle">
-    <w:name w:val="Subtitle"/>
-    <w:basedOn w:val="Title"/>
-    <w:next w:val="BodyText"/>
-    <w:link w:val="SubtitleChar"/>
-    <w:qFormat/>
-    <w:rsid w:val="00E7345E"/>
-    <w:pPr>
-      <w:spacing w:before="240"/>
-    </w:pPr>
-    <w:rPr>
-      <w:sz w:val="30"/>
-      <w:szCs w:val="30"/>
-    </w:rPr>
-  </w:style>
-  <w:style w:type="paragraph" w:customStyle="1" w:styleId="Author">
-    <w:name w:val="Author"/>
-    <w:next w:val="BodyText"/>
-    <w:qFormat/>
-    <w:rsid w:val="00321CC1"/>
-    <w:pPr>
-      <w:keepNext/>
-      <w:keepLines/>
-      <w:jc w:val="center"/>
-    </w:pPr>
-    <w:rPr>
-      <w:sz w:val="22"/>
-    </w:rPr>
-  </w:style>
-  <w:style w:type="paragraph" w:styleId="Date">
-    <w:name w:val="Date"/>
-    <w:next w:val="BodyText"/>
-    <w:qFormat/>
-    <w:rsid w:val="00321CC1"/>
-    <w:pPr>
-      <w:keepNext/>
-      <w:keepLines/>
-      <w:jc w:val="center"/>
-    </w:pPr>
-    <w:rPr>
-      <w:sz w:val="22"/>
-    </w:rPr>
-  </w:style>
-  <w:style w:type="paragraph" w:customStyle="1" w:styleId="Abstract">
-    <w:name w:val="Abstract"/>
-    <w:basedOn w:val="Normal"/>
-    <w:next w:val="BodyText"/>
-    <w:qFormat/>
-    <w:rsid w:val="00E7345E"/>
-    <w:pPr>
-      <w:keepNext/>
-      <w:keepLines/>
-      <w:spacing w:before="300" w:after="300"/>
-    </w:pPr>
-    <w:rPr>
-      <w:szCs w:val="22"/>
-    </w:rPr>
-  </w:style>
-  <w:style w:type="paragraph" w:styleId="Bibliography">
-    <w:name w:val="Bibliography"/>
-    <w:basedOn w:val="Normal"/>
-    <w:qFormat/>
-    <w:rsid w:val="00913AA8"/>
-    <w:pPr>
-      <w:spacing w:before="180" w:after="180"/>
-      <w:ind w:left="720" w:hanging="720"/>
-    </w:pPr>
-  </w:style>
-  <w:style w:type="paragraph" w:styleId="BlockText">
-    <w:name w:val="Block Text"/>
-    <w:basedOn w:val="BodyText"/>
-    <w:next w:val="BodyText"/>
-    <w:uiPriority w:val="9"/>
-    <w:unhideWhenUsed/>
-    <w:qFormat/>
-    <w:rsid w:val="00E7345E"/>
-    <w:pPr>
-      <w:spacing w:before="100" w:after="100"/>
-    </w:pPr>
-    <w:rPr>
-      <w:rFonts w:asciiTheme="majorHAnsi" w:eastAsiaTheme="majorEastAsia" w:hAnsiTheme="majorHAnsi" w:cstheme="majorBidi"/>
-      <w:bCs/>
-      <w:sz w:val="20"/>
-      <w:szCs w:val="20"/>
-    </w:rPr>
-  </w:style>
-  <w:style w:type="paragraph" w:styleId="FootnoteText">
-    <w:name w:val="footnote text"/>
-    <w:basedOn w:val="Normal"/>
-    <w:uiPriority w:val="9"/>
-    <w:unhideWhenUsed/>
-    <w:qFormat/>
-    <w:rsid w:val="00E7345E"/>
-  </w:style>
-  <w:style w:type="paragraph" w:customStyle="1" w:styleId="DefinitionTerm">
-    <w:name w:val="Definition Term"/>
-    <w:basedOn w:val="Normal"/>
-    <w:next w:val="Definition"/>
-    <w:pPr>
-      <w:keepNext/>
-      <w:keepLines/>
-      <w:spacing w:after="0"/>
-    </w:pPr>
-    <w:rPr>
-      <w:b/>
-    </w:rPr>
-  </w:style>
-  <w:style w:type="paragraph" w:customStyle="1" w:styleId="Definition">
-    <w:name w:val="Definition"/>
-    <w:basedOn w:val="Normal"/>
-  </w:style>
-  <w:style w:type="paragraph" w:styleId="Caption">
-    <w:name w:val="caption"/>
-    <w:basedOn w:val="Normal"/>
-    <w:next w:val="Normal"/>
-    <w:link w:val="CaptionChar"/>
-    <w:uiPriority w:val="35"/>
-    <w:unhideWhenUsed/>
-    <w:rsid w:val="00E7345E"/>
-    <w:rPr>
-      <w:b/>
-      <w:bCs/>
-      <w:sz w:val="18"/>
-      <w:szCs w:val="18"/>
-    </w:rPr>
-  </w:style>
-  <w:style w:type="paragraph" w:customStyle="1" w:styleId="TableCaption">
-    <w:name w:val="Table Caption"/>
-    <w:basedOn w:val="Caption"/>
-    <w:qFormat/>
-    <w:rsid w:val="00C23D99"/>
-    <w:pPr>
-      <w:keepNext/>
-      <w:spacing w:before="480" w:after="0"/>
-    </w:pPr>
-    <w:rPr>
-      <w:b w:val="0"/>
-      <w:sz w:val="22"/>
-      <w:lang w:val="fr-FR"/>
-    </w:rPr>
-  </w:style>
-  <w:style w:type="paragraph" w:customStyle="1" w:styleId="ImageCaption">
-    <w:name w:val="Image Caption"/>
-    <w:basedOn w:val="Caption"/>
-    <w:qFormat/>
-    <w:rsid w:val="00C23D99"/>
-    <w:pPr>
-      <w:spacing w:after="480"/>
-    </w:pPr>
-    <w:rPr>
-      <w:b w:val="0"/>
-      <w:sz w:val="22"/>
-      <w:lang w:val="fr-FR"/>
-    </w:rPr>
-  </w:style>
-  <w:style w:type="paragraph" w:customStyle="1" w:styleId="Figure">
-    <w:name w:val="Figure"/>
-    <w:basedOn w:val="Normal"/>
-  </w:style>
-  <w:style w:type="paragraph" w:customStyle="1" w:styleId="FigurewithCaption">
-    <w:name w:val="Figure with Caption"/>
-    <w:basedOn w:val="Figure"/>
-    <w:pPr>
-      <w:keepNext/>
-    </w:pPr>
-  </w:style>
-  <w:style w:type="character" w:customStyle="1" w:styleId="CaptionChar">
-    <w:name w:val="Caption Char"/>
-    <w:basedOn w:val="DefaultParagraphFont"/>
-    <w:link w:val="Caption"/>
-    <w:uiPriority w:val="35"/>
-    <w:rPr>
-      <w:b/>
-      <w:bCs/>
-      <w:sz w:val="18"/>
-      <w:szCs w:val="18"/>
-    </w:rPr>
-  </w:style>
-  <w:style w:type="character" w:customStyle="1" w:styleId="VerbatimChar">
-    <w:name w:val="Verbatim Char"/>
-    <w:basedOn w:val="CaptionChar"/>
-    <w:link w:val="SourceCode"/>
-    <w:rPr>
-      <w:rFonts w:ascii="Consolas" w:hAnsi="Consolas"/>
-      <w:b/>
-      <w:bCs/>
-      <w:sz w:val="22"/>
-      <w:szCs w:val="18"/>
-    </w:rPr>
-  </w:style>
-  <w:style w:type="character" w:styleId="FootnoteReference">
-    <w:name w:val="footnote reference"/>
-    <w:basedOn w:val="CaptionChar"/>
-    <w:rPr>
-      <w:b/>
-      <w:bCs/>
-      <w:sz w:val="18"/>
-      <w:szCs w:val="18"/>
-      <w:vertAlign w:val="superscript"/>
-    </w:rPr>
-  </w:style>
-  <w:style w:type="character" w:styleId="Hyperlink">
-    <w:name w:val="Hyperlink"/>
-    <w:basedOn w:val="CaptionChar"/>
-    <w:rPr>
-      <w:b/>
-      <w:bCs/>
-      <w:color w:val="4F81BD" w:themeColor="accent1"/>
-      <w:sz w:val="18"/>
-      <w:szCs w:val="18"/>
-    </w:rPr>
-  </w:style>
-  <w:style w:type="paragraph" w:styleId="TOCHeading">
-    <w:name w:val="TOC Heading"/>
-    <w:basedOn w:val="Heading1"/>
-    <w:next w:val="BodyText"/>
-    <w:uiPriority w:val="39"/>
-    <w:unhideWhenUsed/>
-    <w:qFormat/>
-    <w:rsid w:val="00E7345E"/>
-    <w:pPr>
-      <w:spacing w:before="240" w:line="259" w:lineRule="auto"/>
-      <w:outlineLvl w:val="9"/>
-    </w:pPr>
-    <w:rPr>
-      <w:b w:val="0"/>
-      <w:bCs w:val="0"/>
-      <w:color w:val="365F91" w:themeColor="accent1" w:themeShade="BF"/>
-    </w:rPr>
-  </w:style>
-  <w:style w:type="paragraph" w:customStyle="1" w:styleId="SourceCode">
-    <w:name w:val="Source Code"/>
-    <w:basedOn w:val="Normal"/>
-    <w:link w:val="VerbatimChar"/>
-    <w:pPr>
-      <w:shd w:val="clear" w:color="auto" w:fill="F8F8F8"/>
-      <w:wordWrap w:val="0"/>
-    </w:pPr>
-  </w:style>
-  <w:style w:type="character" w:customStyle="1" w:styleId="KeywordTok">
-    <w:name w:val="KeywordTok"/>
-    <w:basedOn w:val="VerbatimChar"/>
-    <w:rPr>
-      <w:rFonts w:ascii="Consolas" w:hAnsi="Consolas"/>
-      <w:b w:val="0"/>
-      <w:bCs/>
-      <w:color w:val="204A87"/>
-      <w:sz w:val="22"/>
-      <w:szCs w:val="18"/>
-      <w:shd w:val="clear" w:color="auto" w:fill="F8F8F8"/>
-    </w:rPr>
-  </w:style>
-  <w:style w:type="character" w:customStyle="1" w:styleId="DataTypeTok">
-    <w:name w:val="DataTypeTok"/>
-    <w:basedOn w:val="VerbatimChar"/>
-    <w:rPr>
-      <w:rFonts w:ascii="Consolas" w:hAnsi="Consolas"/>
-      <w:b/>
-      <w:bCs/>
-      <w:color w:val="204A87"/>
-      <w:sz w:val="22"/>
-      <w:szCs w:val="18"/>
-      <w:shd w:val="clear" w:color="auto" w:fill="F8F8F8"/>
-    </w:rPr>
-  </w:style>
-  <w:style w:type="character" w:customStyle="1" w:styleId="DecValTok">
-    <w:name w:val="DecValTok"/>
-    <w:basedOn w:val="VerbatimChar"/>
-    <w:rPr>
-      <w:rFonts w:ascii="Consolas" w:hAnsi="Consolas"/>
-      <w:b/>
-      <w:bCs/>
-      <w:color w:val="0000CF"/>
-      <w:sz w:val="22"/>
-      <w:szCs w:val="18"/>
-      <w:shd w:val="clear" w:color="auto" w:fill="F8F8F8"/>
-    </w:rPr>
-  </w:style>
-  <w:style w:type="character" w:customStyle="1" w:styleId="BaseNTok">
-    <w:name w:val="BaseNTok"/>
-    <w:basedOn w:val="VerbatimChar"/>
-    <w:rPr>
-      <w:rFonts w:ascii="Consolas" w:hAnsi="Consolas"/>
-      <w:b/>
-      <w:bCs/>
-      <w:color w:val="0000CF"/>
-      <w:sz w:val="22"/>
-      <w:szCs w:val="18"/>
-      <w:shd w:val="clear" w:color="auto" w:fill="F8F8F8"/>
-    </w:rPr>
-  </w:style>
-  <w:style w:type="character" w:customStyle="1" w:styleId="FloatTok">
-    <w:name w:val="FloatTok"/>
-    <w:basedOn w:val="VerbatimChar"/>
-    <w:rPr>
-      <w:rFonts w:ascii="Consolas" w:hAnsi="Consolas"/>
-      <w:b/>
-      <w:bCs/>
-      <w:color w:val="0000CF"/>
-      <w:sz w:val="22"/>
-      <w:szCs w:val="18"/>
-      <w:shd w:val="clear" w:color="auto" w:fill="F8F8F8"/>
-    </w:rPr>
-  </w:style>
-  <w:style w:type="character" w:customStyle="1" w:styleId="ConstantTok">
-    <w:name w:val="ConstantTok"/>
-    <w:basedOn w:val="VerbatimChar"/>
-    <w:rPr>
-      <w:rFonts w:ascii="Consolas" w:hAnsi="Consolas"/>
-      <w:b/>
-      <w:bCs/>
-      <w:color w:val="000000"/>
-      <w:sz w:val="22"/>
-      <w:szCs w:val="18"/>
-      <w:shd w:val="clear" w:color="auto" w:fill="F8F8F8"/>
-    </w:rPr>
-  </w:style>
-  <w:style w:type="character" w:customStyle="1" w:styleId="CharTok">
-    <w:name w:val="CharTok"/>
-    <w:basedOn w:val="VerbatimChar"/>
-    <w:rPr>
-      <w:rFonts w:ascii="Consolas" w:hAnsi="Consolas"/>
-      <w:b/>
-      <w:bCs/>
-      <w:color w:val="4E9A06"/>
-      <w:sz w:val="22"/>
-      <w:szCs w:val="18"/>
-      <w:shd w:val="clear" w:color="auto" w:fill="F8F8F8"/>
-    </w:rPr>
-  </w:style>
-  <w:style w:type="character" w:customStyle="1" w:styleId="SpecialCharTok">
-    <w:name w:val="SpecialCharTok"/>
-    <w:basedOn w:val="VerbatimChar"/>
-    <w:rPr>
-      <w:rFonts w:ascii="Consolas" w:hAnsi="Consolas"/>
-      <w:b/>
-      <w:bCs/>
-      <w:color w:val="000000"/>
-      <w:sz w:val="22"/>
-      <w:szCs w:val="18"/>
-      <w:shd w:val="clear" w:color="auto" w:fill="F8F8F8"/>
-    </w:rPr>
-  </w:style>
-  <w:style w:type="character" w:customStyle="1" w:styleId="StringTok">
-    <w:name w:val="StringTok"/>
-    <w:basedOn w:val="VerbatimChar"/>
-    <w:rPr>
-      <w:rFonts w:ascii="Consolas" w:hAnsi="Consolas"/>
-      <w:b/>
-      <w:bCs/>
-      <w:color w:val="4E9A06"/>
-      <w:sz w:val="22"/>
-      <w:szCs w:val="18"/>
-      <w:shd w:val="clear" w:color="auto" w:fill="F8F8F8"/>
-    </w:rPr>
-  </w:style>
-  <w:style w:type="character" w:customStyle="1" w:styleId="VerbatimStringTok">
-    <w:name w:val="VerbatimStringTok"/>
-    <w:basedOn w:val="VerbatimChar"/>
-    <w:rPr>
-      <w:rFonts w:ascii="Consolas" w:hAnsi="Consolas"/>
-      <w:b/>
-      <w:bCs/>
-      <w:color w:val="4E9A06"/>
-      <w:sz w:val="22"/>
-      <w:szCs w:val="18"/>
-      <w:shd w:val="clear" w:color="auto" w:fill="F8F8F8"/>
-    </w:rPr>
-  </w:style>
-  <w:style w:type="character" w:customStyle="1" w:styleId="SpecialStringTok">
-    <w:name w:val="SpecialStringTok"/>
-    <w:basedOn w:val="VerbatimChar"/>
-    <w:rPr>
-      <w:rFonts w:ascii="Consolas" w:hAnsi="Consolas"/>
-      <w:b/>
-      <w:bCs/>
-      <w:color w:val="4E9A06"/>
-      <w:sz w:val="22"/>
-      <w:szCs w:val="18"/>
-      <w:shd w:val="clear" w:color="auto" w:fill="F8F8F8"/>
-    </w:rPr>
-  </w:style>
-  <w:style w:type="character" w:customStyle="1" w:styleId="ImportTok">
-    <w:name w:val="ImportTok"/>
-    <w:basedOn w:val="VerbatimChar"/>
-    <w:rPr>
-      <w:rFonts w:ascii="Consolas" w:hAnsi="Consolas"/>
-      <w:b/>
-      <w:bCs/>
-      <w:sz w:val="22"/>
-      <w:szCs w:val="18"/>
-      <w:shd w:val="clear" w:color="auto" w:fill="F8F8F8"/>
-    </w:rPr>
-  </w:style>
-  <w:style w:type="character" w:customStyle="1" w:styleId="CommentTok">
-    <w:name w:val="CommentTok"/>
-    <w:basedOn w:val="VerbatimChar"/>
-    <w:rPr>
-      <w:rFonts w:ascii="Consolas" w:hAnsi="Consolas"/>
-      <w:b/>
-      <w:bCs/>
-      <w:i/>
-      <w:color w:val="8F5902"/>
-      <w:sz w:val="22"/>
-      <w:szCs w:val="18"/>
-      <w:shd w:val="clear" w:color="auto" w:fill="F8F8F8"/>
-    </w:rPr>
-  </w:style>
-  <w:style w:type="character" w:customStyle="1" w:styleId="DocumentationTok">
-    <w:name w:val="DocumentationTok"/>
-    <w:basedOn w:val="VerbatimChar"/>
-    <w:rPr>
-      <w:rFonts w:ascii="Consolas" w:hAnsi="Consolas"/>
-      <w:b w:val="0"/>
-      <w:bCs/>
-      <w:i/>
-      <w:color w:val="8F5902"/>
-      <w:sz w:val="22"/>
-      <w:szCs w:val="18"/>
-      <w:shd w:val="clear" w:color="auto" w:fill="F8F8F8"/>
-    </w:rPr>
-  </w:style>
-  <w:style w:type="character" w:customStyle="1" w:styleId="AnnotationTok">
-    <w:name w:val="AnnotationTok"/>
-    <w:basedOn w:val="VerbatimChar"/>
-    <w:rPr>
-      <w:rFonts w:ascii="Consolas" w:hAnsi="Consolas"/>
-      <w:b w:val="0"/>
-      <w:bCs/>
-      <w:i/>
-      <w:color w:val="8F5902"/>
-      <w:sz w:val="22"/>
-      <w:szCs w:val="18"/>
-      <w:shd w:val="clear" w:color="auto" w:fill="F8F8F8"/>
-    </w:rPr>
-  </w:style>
-  <w:style w:type="character" w:customStyle="1" w:styleId="CommentVarTok">
-    <w:name w:val="CommentVarTok"/>
-    <w:basedOn w:val="VerbatimChar"/>
-    <w:rPr>
-      <w:rFonts w:ascii="Consolas" w:hAnsi="Consolas"/>
-      <w:b w:val="0"/>
-      <w:bCs/>
-      <w:i/>
-      <w:color w:val="8F5902"/>
-      <w:sz w:val="22"/>
-      <w:szCs w:val="18"/>
-      <w:shd w:val="clear" w:color="auto" w:fill="F8F8F8"/>
-    </w:rPr>
-  </w:style>
-  <w:style w:type="character" w:customStyle="1" w:styleId="OtherTok">
-    <w:name w:val="OtherTok"/>
-    <w:basedOn w:val="VerbatimChar"/>
-    <w:rPr>
-      <w:rFonts w:ascii="Consolas" w:hAnsi="Consolas"/>
-      <w:b/>
-      <w:bCs/>
-      <w:color w:val="8F5902"/>
-      <w:sz w:val="22"/>
-      <w:szCs w:val="18"/>
-      <w:shd w:val="clear" w:color="auto" w:fill="F8F8F8"/>
-    </w:rPr>
-  </w:style>
-  <w:style w:type="character" w:customStyle="1" w:styleId="FunctionTok">
-    <w:name w:val="FunctionTok"/>
-    <w:basedOn w:val="VerbatimChar"/>
-    <w:rPr>
-      <w:rFonts w:ascii="Consolas" w:hAnsi="Consolas"/>
-      <w:b/>
-      <w:bCs/>
-      <w:color w:val="000000"/>
-      <w:sz w:val="22"/>
-      <w:szCs w:val="18"/>
-      <w:shd w:val="clear" w:color="auto" w:fill="F8F8F8"/>
-    </w:rPr>
-  </w:style>
-  <w:style w:type="character" w:customStyle="1" w:styleId="VariableTok">
-    <w:name w:val="VariableTok"/>
-    <w:basedOn w:val="VerbatimChar"/>
-    <w:rPr>
-      <w:rFonts w:ascii="Consolas" w:hAnsi="Consolas"/>
-      <w:b/>
-      <w:bCs/>
-      <w:color w:val="000000"/>
-      <w:sz w:val="22"/>
-      <w:szCs w:val="18"/>
-      <w:shd w:val="clear" w:color="auto" w:fill="F8F8F8"/>
-    </w:rPr>
-  </w:style>
-  <w:style w:type="character" w:customStyle="1" w:styleId="ControlFlowTok">
-    <w:name w:val="ControlFlowTok"/>
-    <w:basedOn w:val="VerbatimChar"/>
-    <w:rPr>
-      <w:rFonts w:ascii="Consolas" w:hAnsi="Consolas"/>
-      <w:b w:val="0"/>
-      <w:bCs/>
-      <w:color w:val="204A87"/>
-      <w:sz w:val="22"/>
-      <w:szCs w:val="18"/>
-      <w:shd w:val="clear" w:color="auto" w:fill="F8F8F8"/>
-    </w:rPr>
-  </w:style>
-  <w:style w:type="character" w:customStyle="1" w:styleId="OperatorTok">
-    <w:name w:val="OperatorTok"/>
-    <w:basedOn w:val="VerbatimChar"/>
-    <w:rPr>
-      <w:rFonts w:ascii="Consolas" w:hAnsi="Consolas"/>
-      <w:b w:val="0"/>
-      <w:bCs/>
-      <w:color w:val="CE5C00"/>
-      <w:sz w:val="22"/>
-      <w:szCs w:val="18"/>
-      <w:shd w:val="clear" w:color="auto" w:fill="F8F8F8"/>
-    </w:rPr>
-  </w:style>
-  <w:style w:type="character" w:customStyle="1" w:styleId="BuiltInTok">
-    <w:name w:val="BuiltInTok"/>
-    <w:basedOn w:val="VerbatimChar"/>
-    <w:rPr>
-      <w:rFonts w:ascii="Consolas" w:hAnsi="Consolas"/>
-      <w:b/>
-      <w:bCs/>
-      <w:sz w:val="22"/>
-      <w:szCs w:val="18"/>
-      <w:shd w:val="clear" w:color="auto" w:fill="F8F8F8"/>
-    </w:rPr>
-  </w:style>
-  <w:style w:type="character" w:customStyle="1" w:styleId="ExtensionTok">
-    <w:name w:val="ExtensionTok"/>
-    <w:basedOn w:val="VerbatimChar"/>
-    <w:rPr>
-      <w:rFonts w:ascii="Consolas" w:hAnsi="Consolas"/>
-      <w:b/>
-      <w:bCs/>
-      <w:sz w:val="22"/>
-      <w:szCs w:val="18"/>
-      <w:shd w:val="clear" w:color="auto" w:fill="F8F8F8"/>
-    </w:rPr>
-  </w:style>
-  <w:style w:type="character" w:customStyle="1" w:styleId="PreprocessorTok">
-    <w:name w:val="PreprocessorTok"/>
-    <w:basedOn w:val="VerbatimChar"/>
-    <w:rPr>
-      <w:rFonts w:ascii="Consolas" w:hAnsi="Consolas"/>
-      <w:b/>
-      <w:bCs/>
-      <w:i/>
-      <w:color w:val="8F5902"/>
-      <w:sz w:val="22"/>
-      <w:szCs w:val="18"/>
-      <w:shd w:val="clear" w:color="auto" w:fill="F8F8F8"/>
-    </w:rPr>
-  </w:style>
-  <w:style w:type="character" w:customStyle="1" w:styleId="AttributeTok">
-    <w:name w:val="AttributeTok"/>
-    <w:basedOn w:val="VerbatimChar"/>
-    <w:rPr>
-      <w:rFonts w:ascii="Consolas" w:hAnsi="Consolas"/>
-      <w:b/>
-      <w:bCs/>
-      <w:color w:val="C4A000"/>
-      <w:sz w:val="22"/>
-      <w:szCs w:val="18"/>
-      <w:shd w:val="clear" w:color="auto" w:fill="F8F8F8"/>
-    </w:rPr>
-  </w:style>
-  <w:style w:type="character" w:customStyle="1" w:styleId="RegionMarkerTok">
-    <w:name w:val="RegionMarkerTok"/>
-    <w:basedOn w:val="VerbatimChar"/>
-    <w:rPr>
-      <w:rFonts w:ascii="Consolas" w:hAnsi="Consolas"/>
-      <w:b/>
-      <w:bCs/>
-      <w:sz w:val="22"/>
-      <w:szCs w:val="18"/>
-      <w:shd w:val="clear" w:color="auto" w:fill="F8F8F8"/>
-    </w:rPr>
-  </w:style>
-  <w:style w:type="character" w:customStyle="1" w:styleId="InformationTok">
-    <w:name w:val="InformationTok"/>
-    <w:basedOn w:val="VerbatimChar"/>
-    <w:rPr>
-      <w:rFonts w:ascii="Consolas" w:hAnsi="Consolas"/>
-      <w:b w:val="0"/>
-      <w:bCs/>
-      <w:i/>
-      <w:color w:val="8F5902"/>
-      <w:sz w:val="22"/>
-      <w:szCs w:val="18"/>
-      <w:shd w:val="clear" w:color="auto" w:fill="F8F8F8"/>
-    </w:rPr>
-  </w:style>
-  <w:style w:type="character" w:customStyle="1" w:styleId="WarningTok">
-    <w:name w:val="WarningTok"/>
-    <w:basedOn w:val="VerbatimChar"/>
-    <w:rPr>
-      <w:rFonts w:ascii="Consolas" w:hAnsi="Consolas"/>
-      <w:b w:val="0"/>
-      <w:bCs/>
-      <w:i/>
-      <w:color w:val="8F5902"/>
-      <w:sz w:val="22"/>
-      <w:szCs w:val="18"/>
-      <w:shd w:val="clear" w:color="auto" w:fill="F8F8F8"/>
-    </w:rPr>
-  </w:style>
-  <w:style w:type="character" w:customStyle="1" w:styleId="AlertTok">
-    <w:name w:val="AlertTok"/>
-    <w:basedOn w:val="VerbatimChar"/>
-    <w:rPr>
-      <w:rFonts w:ascii="Consolas" w:hAnsi="Consolas"/>
-      <w:b/>
-      <w:bCs/>
-      <w:color w:val="EF2929"/>
-      <w:sz w:val="22"/>
-      <w:szCs w:val="18"/>
-      <w:shd w:val="clear" w:color="auto" w:fill="F8F8F8"/>
-    </w:rPr>
-  </w:style>
-  <w:style w:type="character" w:customStyle="1" w:styleId="ErrorTok">
-    <w:name w:val="ErrorTok"/>
-    <w:basedOn w:val="VerbatimChar"/>
-    <w:rPr>
-      <w:rFonts w:ascii="Consolas" w:hAnsi="Consolas"/>
-      <w:b w:val="0"/>
-      <w:bCs/>
-      <w:color w:val="A40000"/>
-      <w:sz w:val="22"/>
-      <w:szCs w:val="18"/>
-      <w:shd w:val="clear" w:color="auto" w:fill="F8F8F8"/>
-    </w:rPr>
-  </w:style>
-  <w:style w:type="character" w:customStyle="1" w:styleId="NormalTok">
-    <w:name w:val="NormalTok"/>
-    <w:basedOn w:val="VerbatimChar"/>
-    <w:rPr>
-      <w:rFonts w:ascii="Consolas" w:hAnsi="Consolas"/>
-      <w:b/>
-      <w:bCs/>
-      <w:sz w:val="22"/>
-      <w:szCs w:val="18"/>
-      <w:shd w:val="clear" w:color="auto" w:fill="F8F8F8"/>
-    </w:rPr>
-  </w:style>
-  <w:style w:type="paragraph" w:styleId="BalloonText">
-    <w:name w:val="Balloon Text"/>
-    <w:basedOn w:val="Normal"/>
-    <w:link w:val="BalloonTextChar"/>
-    <w:rsid w:val="0060049B"/>
-    <w:pPr>
-      <w:spacing w:after="0"/>
-    </w:pPr>
-    <w:rPr>
-      <w:rFonts w:ascii="Tahoma" w:hAnsi="Tahoma" w:cs="Tahoma"/>
-      <w:sz w:val="16"/>
-      <w:szCs w:val="16"/>
-    </w:rPr>
-  </w:style>
-  <w:style w:type="character" w:customStyle="1" w:styleId="BalloonTextChar">
-    <w:name w:val="Balloon Text Char"/>
-    <w:basedOn w:val="DefaultParagraphFont"/>
-    <w:link w:val="BalloonText"/>
-    <w:rsid w:val="0060049B"/>
-    <w:rPr>
-      <w:rFonts w:ascii="Tahoma" w:hAnsi="Tahoma" w:cs="Tahoma"/>
-      <w:sz w:val="16"/>
-      <w:szCs w:val="16"/>
-    </w:rPr>
-  </w:style>
-  <w:style w:type="paragraph" w:styleId="Header">
-    <w:name w:val="header"/>
-    <w:basedOn w:val="Normal"/>
-    <w:link w:val="HeaderChar"/>
-    <w:uiPriority w:val="99"/>
-    <w:unhideWhenUsed/>
-    <w:rsid w:val="00400A16"/>
-    <w:pPr>
-      <w:tabs>
-        <w:tab w:val="center" w:pos="4680"/>
-        <w:tab w:val="right" w:pos="9360"/>
-      </w:tabs>
-      <w:spacing w:after="0"/>
-    </w:pPr>
-  </w:style>
-  <w:style w:type="character" w:customStyle="1" w:styleId="HeaderChar">
-    <w:name w:val="Header Char"/>
-    <w:basedOn w:val="DefaultParagraphFont"/>
-    <w:link w:val="Header"/>
-    <w:uiPriority w:val="99"/>
-    <w:rsid w:val="00400A16"/>
-  </w:style>
-  <w:style w:type="paragraph" w:styleId="Footer">
-    <w:name w:val="footer"/>
-    <w:basedOn w:val="Normal"/>
-    <w:link w:val="FooterChar"/>
-    <w:unhideWhenUsed/>
-    <w:rsid w:val="00400A16"/>
-    <w:pPr>
-      <w:tabs>
-        <w:tab w:val="center" w:pos="4680"/>
-        <w:tab w:val="right" w:pos="9360"/>
-      </w:tabs>
-      <w:spacing w:after="0"/>
-    </w:pPr>
-  </w:style>
-  <w:style w:type="character" w:customStyle="1" w:styleId="FooterChar">
-    <w:name w:val="Footer Char"/>
-    <w:basedOn w:val="DefaultParagraphFont"/>
-    <w:link w:val="Footer"/>
-    <w:rsid w:val="00400A16"/>
-  </w:style>
-  <w:style w:type="table" w:styleId="TableGrid">
-    <w:name w:val="Table Grid"/>
-    <w:basedOn w:val="TableNormal"/>
-    <w:rsid w:val="00E7345E"/>
-    <w:pPr>
-      <w:spacing w:after="0"/>
-    </w:pPr>
-    <w:tblPr>
-      <w:tblBorders>
-        <w:top w:val="single" w:sz="4" w:space="0" w:color="auto"/>
-        <w:left w:val="single" w:sz="4" w:space="0" w:color="auto"/>
-        <w:bottom w:val="single" w:sz="4" w:space="0" w:color="auto"/>
-        <w:right w:val="single" w:sz="4" w:space="0" w:color="auto"/>
-        <w:insideH w:val="single" w:sz="4" w:space="0" w:color="auto"/>
-        <w:insideV w:val="single" w:sz="4" w:space="0" w:color="auto"/>
-      </w:tblBorders>
-    </w:tblPr>
-  </w:style>
-  <w:style w:type="character" w:customStyle="1" w:styleId="Heading1Char">
-    <w:name w:val="Heading 1 Char"/>
-    <w:basedOn w:val="DefaultParagraphFont"/>
-    <w:link w:val="Heading1"/>
-    <w:uiPriority w:val="9"/>
-    <w:rsid w:val="00321CC1"/>
-    <w:rPr>
-      <w:rFonts w:eastAsiaTheme="majorEastAsia" w:cstheme="majorBidi"/>
-      <w:b/>
-      <w:bCs/>
-      <w:sz w:val="22"/>
-      <w:szCs w:val="32"/>
-    </w:rPr>
-  </w:style>
-  <w:style w:type="character" w:customStyle="1" w:styleId="Heading2Char">
-    <w:name w:val="Heading 2 Char"/>
-    <w:basedOn w:val="DefaultParagraphFont"/>
-    <w:link w:val="Heading2"/>
-    <w:uiPriority w:val="9"/>
-    <w:rsid w:val="00E7345E"/>
-    <w:rPr>
-      <w:rFonts w:eastAsiaTheme="majorEastAsia" w:cstheme="majorBidi"/>
-      <w:b/>
-      <w:bCs/>
-      <w:sz w:val="22"/>
-      <w:szCs w:val="22"/>
-    </w:rPr>
-  </w:style>
-  <w:style w:type="character" w:customStyle="1" w:styleId="Heading3Char">
-    <w:name w:val="Heading 3 Char"/>
-    <w:basedOn w:val="DefaultParagraphFont"/>
-    <w:link w:val="Heading3"/>
-    <w:uiPriority w:val="9"/>
-    <w:rsid w:val="00E7345E"/>
-    <w:rPr>
-      <w:rFonts w:eastAsiaTheme="majorEastAsia" w:cstheme="majorBidi"/>
-      <w:b/>
-      <w:bCs/>
-      <w:sz w:val="22"/>
-      <w:szCs w:val="22"/>
-    </w:rPr>
-  </w:style>
-  <w:style w:type="character" w:customStyle="1" w:styleId="Heading4Char">
-    <w:name w:val="Heading 4 Char"/>
-    <w:basedOn w:val="DefaultParagraphFont"/>
-    <w:link w:val="Heading4"/>
-    <w:uiPriority w:val="9"/>
-    <w:rsid w:val="00E7345E"/>
-    <w:rPr>
-      <w:rFonts w:eastAsiaTheme="majorEastAsia" w:cstheme="majorBidi"/>
-      <w:b/>
-      <w:bCs/>
-      <w:sz w:val="22"/>
-      <w:szCs w:val="22"/>
-    </w:rPr>
-  </w:style>
-  <w:style w:type="character" w:customStyle="1" w:styleId="Heading5Char">
-    <w:name w:val="Heading 5 Char"/>
-    <w:basedOn w:val="DefaultParagraphFont"/>
-    <w:link w:val="Heading5"/>
-    <w:uiPriority w:val="9"/>
-    <w:rsid w:val="00E7345E"/>
-    <w:rPr>
-      <w:rFonts w:eastAsiaTheme="majorEastAsia" w:cstheme="majorBidi"/>
-      <w:b/>
-      <w:bCs/>
-      <w:sz w:val="22"/>
-      <w:szCs w:val="22"/>
-    </w:rPr>
-  </w:style>
-  <w:style w:type="character" w:customStyle="1" w:styleId="Heading6Char">
-    <w:name w:val="Heading 6 Char"/>
-    <w:basedOn w:val="DefaultParagraphFont"/>
-    <w:link w:val="Heading6"/>
-    <w:uiPriority w:val="9"/>
-    <w:rsid w:val="00E7345E"/>
-    <w:rPr>
-      <w:rFonts w:eastAsiaTheme="majorEastAsia" w:cstheme="majorBidi"/>
-      <w:b/>
-      <w:bCs/>
-      <w:sz w:val="22"/>
-      <w:szCs w:val="22"/>
-    </w:rPr>
-  </w:style>
-  <w:style w:type="character" w:customStyle="1" w:styleId="Heading7Char">
-    <w:name w:val="Heading 7 Char"/>
-    <w:basedOn w:val="DefaultParagraphFont"/>
-    <w:link w:val="Heading7"/>
-    <w:uiPriority w:val="9"/>
-    <w:semiHidden/>
-    <w:rsid w:val="00E7345E"/>
-    <w:rPr>
-      <w:rFonts w:asciiTheme="majorHAnsi" w:eastAsiaTheme="majorEastAsia" w:hAnsiTheme="majorHAnsi" w:cstheme="majorBidi"/>
-      <w:b/>
-      <w:bCs/>
-      <w:i/>
-      <w:iCs/>
-      <w:sz w:val="20"/>
-      <w:szCs w:val="20"/>
-    </w:rPr>
-  </w:style>
-  <w:style w:type="character" w:customStyle="1" w:styleId="Heading8Char">
-    <w:name w:val="Heading 8 Char"/>
-    <w:basedOn w:val="DefaultParagraphFont"/>
-    <w:link w:val="Heading8"/>
-    <w:uiPriority w:val="9"/>
-    <w:semiHidden/>
-    <w:rsid w:val="00E7345E"/>
-    <w:rPr>
-      <w:rFonts w:asciiTheme="majorHAnsi" w:eastAsiaTheme="majorEastAsia" w:hAnsiTheme="majorHAnsi" w:cstheme="majorBidi"/>
-      <w:b/>
-      <w:bCs/>
-      <w:i/>
-      <w:iCs/>
-      <w:sz w:val="18"/>
-      <w:szCs w:val="18"/>
-    </w:rPr>
-  </w:style>
-  <w:style w:type="character" w:customStyle="1" w:styleId="Heading9Char">
-    <w:name w:val="Heading 9 Char"/>
-    <w:basedOn w:val="DefaultParagraphFont"/>
-    <w:link w:val="Heading9"/>
-    <w:uiPriority w:val="9"/>
-    <w:semiHidden/>
-    <w:rsid w:val="00E7345E"/>
-    <w:rPr>
-      <w:rFonts w:asciiTheme="majorHAnsi" w:eastAsiaTheme="majorEastAsia" w:hAnsiTheme="majorHAnsi" w:cstheme="majorBidi"/>
-      <w:i/>
-      <w:iCs/>
-      <w:sz w:val="18"/>
-      <w:szCs w:val="18"/>
-    </w:rPr>
-  </w:style>
-  <w:style w:type="character" w:customStyle="1" w:styleId="TitleChar">
-    <w:name w:val="Title Char"/>
-    <w:basedOn w:val="DefaultParagraphFont"/>
-    <w:link w:val="Title"/>
-    <w:rsid w:val="00E7345E"/>
-    <w:rPr>
-      <w:rFonts w:eastAsiaTheme="majorEastAsia" w:cstheme="majorBidi"/>
-      <w:b/>
-      <w:bCs/>
-      <w:sz w:val="22"/>
-      <w:szCs w:val="22"/>
-    </w:rPr>
-  </w:style>
-  <w:style w:type="character" w:customStyle="1" w:styleId="SubtitleChar">
-    <w:name w:val="Subtitle Char"/>
-    <w:basedOn w:val="DefaultParagraphFont"/>
-    <w:link w:val="Subtitle"/>
-    <w:rsid w:val="00E7345E"/>
-    <w:rPr>
-      <w:rFonts w:eastAsiaTheme="majorEastAsia" w:cstheme="majorBidi"/>
-      <w:b/>
-      <w:bCs/>
-      <w:sz w:val="30"/>
-      <w:szCs w:val="30"/>
-    </w:rPr>
-  </w:style>
-  <w:style w:type="character" w:styleId="Strong">
-    <w:name w:val="Strong"/>
-    <w:basedOn w:val="DefaultParagraphFont"/>
-    <w:uiPriority w:val="22"/>
-    <w:rsid w:val="00E7345E"/>
-    <w:rPr>
-      <w:b/>
-      <w:bCs/>
-      <w:spacing w:val="0"/>
-    </w:rPr>
-  </w:style>
-  <w:style w:type="character" w:styleId="Emphasis">
-    <w:name w:val="Emphasis"/>
-    <w:uiPriority w:val="20"/>
-    <w:rsid w:val="00E7345E"/>
-    <w:rPr>
-      <w:b/>
-      <w:bCs/>
-      <w:i/>
-      <w:iCs/>
-      <w:color w:val="auto"/>
-    </w:rPr>
-  </w:style>
-  <w:style w:type="paragraph" w:styleId="NoSpacing">
-    <w:name w:val="No Spacing"/>
-    <w:basedOn w:val="Normal"/>
-    <w:uiPriority w:val="1"/>
-    <w:rsid w:val="00E7345E"/>
-    <w:pPr>
-      <w:spacing w:after="0"/>
-    </w:pPr>
-  </w:style>
-  <w:style w:type="paragraph" w:styleId="ListParagraph">
-    <w:name w:val="List Paragraph"/>
-    <w:basedOn w:val="Normal"/>
-    <w:uiPriority w:val="34"/>
-    <w:rsid w:val="00E7345E"/>
-    <w:pPr>
-      <w:ind w:left="720"/>
-      <w:contextualSpacing/>
-    </w:pPr>
-  </w:style>
-  <w:style w:type="paragraph" w:styleId="Quote">
-    <w:name w:val="Quote"/>
-    <w:basedOn w:val="Normal"/>
-    <w:next w:val="Normal"/>
-    <w:link w:val="QuoteChar"/>
-    <w:uiPriority w:val="29"/>
-    <w:rsid w:val="00E7345E"/>
-    <w:rPr>
-      <w:color w:val="5A5A5A" w:themeColor="text1" w:themeTint="A5"/>
-    </w:rPr>
-  </w:style>
-  <w:style w:type="character" w:customStyle="1" w:styleId="QuoteChar">
-    <w:name w:val="Quote Char"/>
-    <w:basedOn w:val="DefaultParagraphFont"/>
-    <w:link w:val="Quote"/>
-    <w:uiPriority w:val="29"/>
-    <w:rsid w:val="00E7345E"/>
-    <w:rPr>
-      <w:color w:val="5A5A5A" w:themeColor="text1" w:themeTint="A5"/>
-    </w:rPr>
-  </w:style>
-  <w:style w:type="paragraph" w:styleId="IntenseQuote">
-    <w:name w:val="Intense Quote"/>
-    <w:basedOn w:val="Normal"/>
-    <w:next w:val="Normal"/>
-    <w:link w:val="IntenseQuoteChar"/>
-    <w:uiPriority w:val="30"/>
-    <w:rsid w:val="00E7345E"/>
-    <w:pPr>
-      <w:spacing w:before="320" w:after="480"/>
-      <w:ind w:left="720" w:right="720"/>
-      <w:jc w:val="center"/>
-    </w:pPr>
-    <w:rPr>
-      <w:rFonts w:asciiTheme="majorHAnsi" w:eastAsiaTheme="majorEastAsia" w:hAnsiTheme="majorHAnsi" w:cstheme="majorBidi"/>
-      <w:i/>
-      <w:iCs/>
-      <w:sz w:val="20"/>
-      <w:szCs w:val="20"/>
-    </w:rPr>
-  </w:style>
-  <w:style w:type="character" w:customStyle="1" w:styleId="IntenseQuoteChar">
-    <w:name w:val="Intense Quote Char"/>
-    <w:basedOn w:val="DefaultParagraphFont"/>
-    <w:link w:val="IntenseQuote"/>
-    <w:uiPriority w:val="30"/>
-    <w:rsid w:val="00E7345E"/>
-    <w:rPr>
-      <w:rFonts w:asciiTheme="majorHAnsi" w:eastAsiaTheme="majorEastAsia" w:hAnsiTheme="majorHAnsi" w:cstheme="majorBidi"/>
-      <w:i/>
-      <w:iCs/>
-      <w:sz w:val="20"/>
-      <w:szCs w:val="20"/>
-    </w:rPr>
-  </w:style>
-  <w:style w:type="character" w:styleId="SubtleEmphasis">
-    <w:name w:val="Subtle Emphasis"/>
-    <w:uiPriority w:val="19"/>
-    <w:rsid w:val="00E7345E"/>
-    <w:rPr>
-      <w:i/>
-      <w:iCs/>
-      <w:color w:val="5A5A5A" w:themeColor="text1" w:themeTint="A5"/>
-    </w:rPr>
-  </w:style>
-  <w:style w:type="character" w:styleId="IntenseEmphasis">
-    <w:name w:val="Intense Emphasis"/>
-    <w:uiPriority w:val="21"/>
-    <w:rsid w:val="00E7345E"/>
-    <w:rPr>
-      <w:b/>
-      <w:bCs/>
-      <w:i/>
-      <w:iCs/>
-      <w:color w:val="auto"/>
-      <w:u w:val="single"/>
-    </w:rPr>
-  </w:style>
-  <w:style w:type="character" w:styleId="SubtleReference">
-    <w:name w:val="Subtle Reference"/>
-    <w:uiPriority w:val="31"/>
-    <w:rsid w:val="00E7345E"/>
-    <w:rPr>
-      <w:smallCaps/>
-    </w:rPr>
-  </w:style>
-  <w:style w:type="character" w:styleId="IntenseReference">
-    <w:name w:val="Intense Reference"/>
-    <w:uiPriority w:val="32"/>
-    <w:rsid w:val="00E7345E"/>
-    <w:rPr>
-      <w:b/>
-      <w:bCs/>
-      <w:smallCaps/>
-      <w:color w:val="auto"/>
-    </w:rPr>
-  </w:style>
-  <w:style w:type="character" w:styleId="BookTitle">
-    <w:name w:val="Book Title"/>
-    <w:uiPriority w:val="33"/>
-    <w:rsid w:val="00E7345E"/>
-    <w:rPr>
-      <w:rFonts w:asciiTheme="majorHAnsi" w:eastAsiaTheme="majorEastAsia" w:hAnsiTheme="majorHAnsi" w:cstheme="majorBidi"/>
-      <w:b/>
-      <w:bCs/>
-      <w:smallCaps/>
-      <w:color w:val="auto"/>
-      <w:u w:val="single"/>
-    </w:rPr>
-  </w:style>
-  <w:style w:type="character" w:customStyle="1" w:styleId="BodyTextChar">
-    <w:name w:val="Body Text Char"/>
-    <w:basedOn w:val="DefaultParagraphFont"/>
-    <w:link w:val="BodyText"/>
-    <w:rsid w:val="009A4DD1"/>
-    <w:rPr>
-      <w:sz w:val="22"/>
-    </w:rPr>
-  </w:style>
-</w:styles>
-</file>
-
-<file path=word/stylesWithEffects.xml><?xml version="1.0" encoding="utf-8"?>
-<w:styles xmlns:wpc="http://schemas.microsoft.com/office/word/2010/wordprocessingCanvas" xmlns:mc="http://schemas.openxmlformats.org/markup-compatibility/2006" xmlns:o="urn:schemas-microsoft-com:office:office" xmlns:r="http://schemas.openxmlformats.org/officeDocument/2006/relationships" xmlns:m="http://schemas.openxmlformats.org/officeDocument/2006/math" xmlns:v="urn:schemas-microsoft-com:vml" xmlns:wp14="http://schemas.microsoft.com/office/word/2010/wordprocessingDrawing" xmlns:wp="http://schemas.openxmlformats.org/drawingml/2006/wordprocessingDrawing" xmlns:w10="urn:schemas-microsoft-com:office:word" xmlns:w="http://schemas.openxmlformats.org/wordprocessingml/2006/main" xmlns:w14="http://schemas.microsoft.com/office/word/2010/wordml" xmlns:wpg="http://schemas.microsoft.com/office/word/2010/wordprocessingGroup" xmlns:wpi="http://schemas.microsoft.com/office/word/2010/wordprocessingInk" xmlns:wne="http://schemas.microsoft.com/office/word/2006/wordml" xmlns:wps="http://schemas.microsoft.com/office/word/2010/wordprocessingShape" mc:Ignorable="w14 wp14">
-  <w:docDefaults>
-    <w:rPrDefault>
-      <w:rPr>
-        <w:rFonts w:asciiTheme="minorHAnsi" w:eastAsiaTheme="minorHAnsi" w:hAnsiTheme="minorHAnsi" w:cstheme="minorBidi"/>
-        <w:sz w:val="24"/>
-        <w:szCs w:val="24"/>
-        <w:lang w:val="en-US" w:eastAsia="en-US" w:bidi="ar-SA"/>
-      </w:rPr>
-    </w:rPrDefault>
-    <w:pPrDefault>
-      <w:pPr>
-        <w:spacing w:after="200"/>
-      </w:pPr>
-    </w:pPrDefault>
-  </w:docDefaults>
-  <w:latentStyles w:defLockedState="0" w:defUIPriority="0" w:defSemiHidden="1" w:defUnhideWhenUsed="1" w:defQFormat="0" w:count="267">
-    <w:lsdException w:name="Normal" w:semiHidden="0" w:unhideWhenUsed="0" w:qFormat="1"/>
-    <w:lsdException w:name="heading 1" w:semiHidden="0" w:uiPriority="9" w:unhideWhenUsed="0" w:qFormat="1"/>
-    <w:lsdException w:name="heading 2" w:semiHidden="0" w:uiPriority="9" w:unhideWhenUsed="0" w:qFormat="1"/>
-    <w:lsdException w:name="heading 3" w:semiHidden="0" w:uiPriority="9" w:unhideWhenUsed="0" w:qFormat="1"/>
-    <w:lsdException w:name="heading 4" w:uiPriority="9" w:qFormat="1"/>
-    <w:lsdException w:name="heading 5" w:uiPriority="9" w:qFormat="1"/>
-    <w:lsdException w:name="heading 6" w:uiPriority="9" w:qFormat="1"/>
-    <w:lsdException w:name="heading 7" w:uiPriority="9"/>
-    <w:lsdException w:name="heading 8" w:uiPriority="9"/>
-    <w:lsdException w:name="heading 9" w:uiPriority="9"/>
-    <w:lsdException w:name="footnote text" w:uiPriority="9" w:qFormat="1"/>
-    <w:lsdException w:name="header" w:uiPriority="99"/>
-    <w:lsdException w:name="caption" w:uiPriority="35"/>
-    <w:lsdException w:name="toa heading" w:semiHidden="0" w:unhideWhenUsed="0"/>
-    <w:lsdException w:name="List Number" w:semiHidden="0" w:unhideWhenUsed="0"/>
-    <w:lsdException w:name="List 2" w:semiHidden="0" w:unhideWhenUsed="0"/>
-    <w:lsdException w:name="Title" w:semiHidden="0" w:unhideWhenUsed="0" w:qFormat="1"/>
-    <w:lsdException w:name="Body Text" w:qFormat="1"/>
-    <w:lsdException w:name="List Continue 4" w:semiHidden="0" w:unhideWhenUsed="0"/>
-    <w:lsdException w:name="List Continue 5" w:semiHidden="0" w:unhideWhenUsed="0"/>
-    <w:lsdException w:name="Message Header" w:semiHidden="0" w:unhideWhenUsed="0"/>
-    <w:lsdException w:name="Subtitle" w:semiHidden="0" w:unhideWhenUsed="0" w:qFormat="1"/>
-    <w:lsdException w:name="Date" w:qFormat="1"/>
-    <w:lsdException w:name="Block Text" w:uiPriority="9" w:qFormat="1"/>
-    <w:lsdException w:name="Strong" w:semiHidden="0" w:uiPriority="22" w:unhideWhenUsed="0"/>
-    <w:lsdException w:name="Emphasis" w:semiHidden="0" w:uiPriority="20" w:unhideWhenUsed="0"/>
-    <w:lsdException w:name="Balloon Text" w:semiHidden="0" w:unhideWhenUsed="0"/>
-    <w:lsdException w:name="Table Grid" w:semiHidden="0" w:unhideWhenUsed="0"/>
-    <w:lsdException w:name="Table Theme" w:semiHidden="0" w:unhideWhenUsed="0"/>
-    <w:lsdException w:name="Placeholder Text" w:semiHidden="0" w:unhideWhenUsed="0"/>
-    <w:lsdException w:name="No Spacing" w:semiHidden="0" w:uiPriority="1" w:unhideWhenUsed="0"/>
-    <w:lsdException w:name="Light Shading" w:semiHidden="0" w:unhideWhenUsed="0"/>
-    <w:lsdException w:name="Light List" w:semiHidden="0" w:unhideWhenUsed="0"/>
-    <w:lsdException w:name="Light Grid" w:semiHidden="0" w:unhideWhenUsed="0"/>
-    <w:lsdException w:name="Medium Shading 1" w:semiHidden="0" w:unhideWhenUsed="0"/>
-    <w:lsdException w:name="Medium Shading 2" w:semiHidden="0" w:unhideWhenUsed="0"/>
-    <w:lsdException w:name="Medium List 1" w:semiHidden="0" w:unhideWhenUsed="0"/>
-    <w:lsdException w:name="Medium List 2" w:semiHidden="0" w:unhideWhenUsed="0"/>
-    <w:lsdException w:name="Medium Grid 1" w:semiHidden="0" w:unhideWhenUsed="0"/>
-    <w:lsdException w:name="Medium Grid 2" w:semiHidden="0" w:unhideWhenUsed="0"/>
-    <w:lsdException w:name="Medium Grid 3" w:semiHidden="0" w:unhideWhenUsed="0"/>
-    <w:lsdException w:name="Dark List" w:semiHidden="0" w:unhideWhenUsed="0"/>
-    <w:lsdException w:name="Colorful Shading" w:semiHidden="0" w:unhideWhenUsed="0"/>
-    <w:lsdException w:name="Colorful List" w:semiHidden="0" w:unhideWhenUsed="0"/>
-    <w:lsdException w:name="Colorful Grid" w:semiHidden="0" w:unhideWhenUsed="0"/>
-    <w:lsdException w:name="Light Shading Accent 1" w:semiHidden="0" w:unhideWhenUsed="0"/>
-    <w:lsdException w:name="Light List Accent 1" w:semiHidden="0" w:unhideWhenUsed="0"/>
-    <w:lsdException w:name="Light Grid Accent 1" w:semiHidden="0" w:unhideWhenUsed="0"/>
-    <w:lsdException w:name="Medium Shading 1 Accent 1" w:semiHidden="0" w:unhideWhenUsed="0"/>
-    <w:lsdException w:name="Medium Shading 2 Accent 1" w:semiHidden="0" w:unhideWhenUsed="0"/>
-    <w:lsdException w:name="Medium List 1 Accent 1" w:semiHidden="0" w:unhideWhenUsed="0"/>
-    <w:lsdException w:name="Revision" w:unhideWhenUsed="0"/>
-    <w:lsdException w:name="List Paragraph" w:semiHidden="0" w:uiPriority="34" w:unhideWhenUsed="0"/>
-    <w:lsdException w:name="Quote" w:semiHidden="0" w:uiPriority="29" w:unhideWhenUsed="0"/>
-    <w:lsdException w:name="Intense Quote" w:semiHidden="0" w:uiPriority="30" w:unhideWhenUsed="0"/>
-    <w:lsdException w:name="Medium List 2 Accent 1" w:semiHidden="0" w:unhideWhenUsed="0"/>
-    <w:lsdException w:name="Medium Grid 1 Accent 1" w:semiHidden="0" w:unhideWhenUsed="0"/>
-    <w:lsdException w:name="Medium Grid 2 Accent 1" w:semiHidden="0" w:unhideWhenUsed="0"/>
-    <w:lsdException w:name="Medium Grid 3 Accent 1" w:semiHidden="0" w:unhideWhenUsed="0"/>
-    <w:lsdException w:name="Dark List Accent 1" w:semiHidden="0" w:unhideWhenUsed="0"/>
-    <w:lsdException w:name="Colorful Shading Accent 1" w:semiHidden="0" w:unhideWhenUsed="0"/>
-    <w:lsdException w:name="Colorful List Accent 1" w:semiHidden="0" w:unhideWhenUsed="0"/>
-    <w:lsdException w:name="Colorful Grid Accent 1" w:semiHidden="0" w:unhideWhenUsed="0"/>
-    <w:lsdException w:name="Light Shading Accent 2" w:semiHidden="0" w:unhideWhenUsed="0"/>
-    <w:lsdException w:name="Light List Accent 2" w:semiHidden="0" w:unhideWhenUsed="0"/>
-    <w:lsdException w:name="Light Grid Accent 2" w:semiHidden="0" w:unhideWhenUsed="0"/>
-    <w:lsdException w:name="Medium Shading 1 Accent 2" w:semiHidden="0" w:unhideWhenUsed="0"/>
-    <w:lsdException w:name="Medium Shading 2 Accent 2" w:semiHidden="0" w:unhideWhenUsed="0"/>
-    <w:lsdException w:name="Medium List 1 Accent 2" w:semiHidden="0" w:unhideWhenUsed="0"/>
-    <w:lsdException w:name="Medium List 2 Accent 2" w:semiHidden="0" w:unhideWhenUsed="0"/>
-    <w:lsdException w:name="Medium Grid 1 Accent 2" w:semiHidden="0" w:unhideWhenUsed="0"/>
-    <w:lsdException w:name="Medium Grid 2 Accent 2" w:semiHidden="0" w:unhideWhenUsed="0"/>
-    <w:lsdException w:name="Medium Grid 3 Accent 2" w:semiHidden="0" w:unhideWhenUsed="0"/>
-    <w:lsdException w:name="Dark List Accent 2" w:semiHidden="0" w:unhideWhenUsed="0"/>
-    <w:lsdException w:name="Colorful Shading Accent 2" w:semiHidden="0" w:unhideWhenUsed="0"/>
-    <w:lsdException w:name="Colorful List Accent 2" w:semiHidden="0" w:unhideWhenUsed="0"/>
-    <w:lsdException w:name="Colorful Grid Accent 2" w:semiHidden="0" w:unhideWhenUsed="0"/>
-    <w:lsdException w:name="Light Shading Accent 3" w:semiHidden="0" w:unhideWhenUsed="0"/>
-    <w:lsdException w:name="Light List Accent 3" w:semiHidden="0" w:unhideWhenUsed="0"/>
-    <w:lsdException w:name="Light Grid Accent 3" w:semiHidden="0" w:unhideWhenUsed="0"/>
-    <w:lsdException w:name="Medium Shading 1 Accent 3" w:semiHidden="0" w:unhideWhenUsed="0"/>
-    <w:lsdException w:name="Medium Shading 2 Accent 3" w:semiHidden="0" w:unhideWhenUsed="0"/>
-    <w:lsdException w:name="Medium List 1 Accent 3" w:semiHidden="0" w:unhideWhenUsed="0"/>
-    <w:lsdException w:name="Medium List 2 Accent 3" w:semiHidden="0" w:unhideWhenUsed="0"/>
-    <w:lsdException w:name="Medium Grid 1 Accent 3" w:semiHidden="0" w:unhideWhenUsed="0"/>
-    <w:lsdException w:name="Medium Grid 2 Accent 3" w:semiHidden="0" w:unhideWhenUsed="0"/>
-    <w:lsdException w:name="Medium Grid 3 Accent 3" w:semiHidden="0" w:unhideWhenUsed="0"/>
-    <w:lsdException w:name="Dark List Accent 3" w:semiHidden="0" w:unhideWhenUsed="0"/>
-    <w:lsdException w:name="Colorful Shading Accent 3" w:semiHidden="0" w:unhideWhenUsed="0"/>
-    <w:lsdException w:name="Colorful List Accent 3" w:semiHidden="0" w:unhideWhenUsed="0"/>
-    <w:lsdException w:name="Colorful Grid Accent 3" w:semiHidden="0" w:unhideWhenUsed="0"/>
-    <w:lsdException w:name="Light Shading Accent 4" w:semiHidden="0" w:unhideWhenUsed="0"/>
-    <w:lsdException w:name="Light List Accent 4" w:semiHidden="0" w:unhideWhenUsed="0"/>
-    <w:lsdException w:name="Light Grid Accent 4" w:semiHidden="0" w:unhideWhenUsed="0"/>
-    <w:lsdException w:name="Medium Shading 1 Accent 4" w:semiHidden="0" w:unhideWhenUsed="0"/>
-    <w:lsdException w:name="Medium Shading 2 Accent 4" w:semiHidden="0" w:unhideWhenUsed="0"/>
-    <w:lsdException w:name="Medium List 1 Accent 4" w:semiHidden="0" w:unhideWhenUsed="0"/>
-    <w:lsdException w:name="Medium List 2 Accent 4" w:semiHidden="0" w:unhideWhenUsed="0"/>
-    <w:lsdException w:name="Medium Grid 1 Accent 4" w:semiHidden="0" w:unhideWhenUsed="0"/>
-    <w:lsdException w:name="Medium Grid 2 Accent 4" w:semiHidden="0" w:unhideWhenUsed="0"/>
-    <w:lsdException w:name="Medium Grid 3 Accent 4" w:semiHidden="0" w:unhideWhenUsed="0"/>
-    <w:lsdException w:name="Dark List Accent 4" w:semiHidden="0" w:unhideWhenUsed="0"/>
-    <w:lsdException w:name="Colorful Shading Accent 4" w:semiHidden="0" w:unhideWhenUsed="0"/>
-    <w:lsdException w:name="Colorful List Accent 4" w:semiHidden="0" w:unhideWhenUsed="0"/>
-    <w:lsdException w:name="Colorful Grid Accent 4" w:semiHidden="0" w:unhideWhenUsed="0"/>
-    <w:lsdException w:name="Light Shading Accent 5" w:semiHidden="0" w:unhideWhenUsed="0"/>
-    <w:lsdException w:name="Light List Accent 5" w:semiHidden="0" w:unhideWhenUsed="0"/>
-    <w:lsdException w:name="Light Grid Accent 5" w:semiHidden="0" w:unhideWhenUsed="0"/>
-    <w:lsdException w:name="Medium Shading 1 Accent 5" w:semiHidden="0" w:unhideWhenUsed="0"/>
-    <w:lsdException w:name="Medium Shading 2 Accent 5" w:semiHidden="0" w:unhideWhenUsed="0"/>
-    <w:lsdException w:name="Medium List 1 Accent 5" w:semiHidden="0" w:unhideWhenUsed="0"/>
-    <w:lsdException w:name="Medium List 2 Accent 5" w:semiHidden="0" w:unhideWhenUsed="0"/>
-    <w:lsdException w:name="Medium Grid 1 Accent 5" w:semiHidden="0" w:unhideWhenUsed="0"/>
-    <w:lsdException w:name="Medium Grid 2 Accent 5" w:semiHidden="0" w:unhideWhenUsed="0"/>
-    <w:lsdException w:name="Medium Grid 3 Accent 5" w:semiHidden="0" w:unhideWhenUsed="0"/>
-    <w:lsdException w:name="Dark List Accent 5" w:semiHidden="0" w:unhideWhenUsed="0"/>
-    <w:lsdException w:name="Colorful Shading Accent 5" w:semiHidden="0" w:unhideWhenUsed="0"/>
-    <w:lsdException w:name="Colorful List Accent 5" w:semiHidden="0" w:unhideWhenUsed="0"/>
-    <w:lsdException w:name="Colorful Grid Accent 5" w:semiHidden="0" w:unhideWhenUsed="0"/>
-    <w:lsdException w:name="Light Shading Accent 6" w:semiHidden="0" w:unhideWhenUsed="0"/>
-    <w:lsdException w:name="Light List Accent 6" w:semiHidden="0" w:unhideWhenUsed="0"/>
-    <w:lsdException w:name="Light Grid Accent 6" w:semiHidden="0" w:unhideWhenUsed="0"/>
-    <w:lsdException w:name="Medium Shading 1 Accent 6" w:semiHidden="0" w:unhideWhenUsed="0"/>
-    <w:lsdException w:name="Medium Shading 2 Accent 6" w:semiHidden="0" w:unhideWhenUsed="0"/>
-    <w:lsdException w:name="Medium List 1 Accent 6" w:semiHidden="0" w:unhideWhenUsed="0"/>
-    <w:lsdException w:name="Medium List 2 Accent 6" w:semiHidden="0" w:unhideWhenUsed="0"/>
-    <w:lsdException w:name="Medium Grid 1 Accent 6" w:semiHidden="0" w:unhideWhenUsed="0"/>
-    <w:lsdException w:name="Medium Grid 2 Accent 6" w:semiHidden="0" w:unhideWhenUsed="0"/>
-    <w:lsdException w:name="Medium Grid 3 Accent 6" w:semiHidden="0" w:unhideWhenUsed="0"/>
-    <w:lsdException w:name="Dark List Accent 6" w:semiHidden="0" w:unhideWhenUsed="0"/>
-    <w:lsdException w:name="Colorful Shading Accent 6" w:semiHidden="0" w:unhideWhenUsed="0"/>
-    <w:lsdException w:name="Colorful List Accent 6" w:semiHidden="0" w:unhideWhenUsed="0"/>
-    <w:lsdException w:name="Colorful Grid Accent 6" w:semiHidden="0" w:unhideWhenUsed="0"/>
-    <w:lsdException w:name="Subtle Emphasis" w:semiHidden="0" w:uiPriority="19" w:unhideWhenUsed="0"/>
-    <w:lsdException w:name="Intense Emphasis" w:semiHidden="0" w:uiPriority="21" w:unhideWhenUsed="0"/>
-    <w:lsdException w:name="Subtle Reference" w:semiHidden="0" w:uiPriority="31" w:unhideWhenUsed="0"/>
-    <w:lsdException w:name="Intense Reference" w:semiHidden="0" w:uiPriority="32" w:unhideWhenUsed="0"/>
-    <w:lsdException w:name="Book Title" w:semiHidden="0" w:uiPriority="33" w:unhideWhenUsed="0"/>
-    <w:lsdException w:name="Bibliography" w:semiHidden="0" w:unhideWhenUsed="0" w:qFormat="1"/>
-    <w:lsdException w:name="TOC Heading" w:semiHidden="0" w:uiPriority="39" w:unhideWhenUsed="0" w:qFormat="1"/>
+  <w:latentStyles w:defLockedState="0" w:defUIPriority="0" w:defSemiHidden="0" w:defUnhideWhenUsed="0" w:defQFormat="0" w:count="371">
+    <w:lsdException w:name="Normal" w:qFormat="1"/>
+    <w:lsdException w:name="heading 1" w:uiPriority="9" w:qFormat="1"/>
+    <w:lsdException w:name="heading 2" w:uiPriority="9" w:qFormat="1"/>
+    <w:lsdException w:name="heading 3" w:uiPriority="9" w:qFormat="1"/>
+    <w:lsdException w:name="heading 4" w:semiHidden="1" w:uiPriority="9" w:unhideWhenUsed="1" w:qFormat="1"/>
+    <w:lsdException w:name="heading 5" w:semiHidden="1" w:uiPriority="9" w:unhideWhenUsed="1" w:qFormat="1"/>
+    <w:lsdException w:name="heading 6" w:semiHidden="1" w:uiPriority="9" w:unhideWhenUsed="1" w:qFormat="1"/>
+    <w:lsdException w:name="heading 7" w:semiHidden="1" w:uiPriority="9" w:unhideWhenUsed="1"/>
+    <w:lsdException w:name="heading 8" w:semiHidden="1" w:uiPriority="9" w:unhideWhenUsed="1"/>
+    <w:lsdException w:name="heading 9" w:semiHidden="1" w:uiPriority="9" w:unhideWhenUsed="1"/>
+    <w:lsdException w:name="index 1" w:semiHidden="1" w:unhideWhenUsed="1"/>
+    <w:lsdException w:name="index 2" w:semiHidden="1" w:unhideWhenUsed="1"/>
+    <w:lsdException w:name="index 3" w:semiHidden="1" w:unhideWhenUsed="1"/>
+    <w:lsdException w:name="index 4" w:semiHidden="1" w:unhideWhenUsed="1"/>
+    <w:lsdException w:name="index 5" w:semiHidden="1" w:unhideWhenUsed="1"/>
+    <w:lsdException w:name="index 6" w:semiHidden="1" w:unhideWhenUsed="1"/>
+    <w:lsdException w:name="index 7" w:semiHidden="1" w:unhideWhenUsed="1"/>
+    <w:lsdException w:name="index 8" w:semiHidden="1" w:unhideWhenUsed="1"/>
+    <w:lsdException w:name="index 9" w:semiHidden="1" w:unhideWhenUsed="1"/>
+    <w:lsdException w:name="toc 1" w:semiHidden="1" w:unhideWhenUsed="1"/>
+    <w:lsdException w:name="toc 2" w:semiHidden="1" w:unhideWhenUsed="1"/>
+    <w:lsdException w:name="toc 3" w:semiHidden="1" w:unhideWhenUsed="1"/>
+    <w:lsdException w:name="toc 4" w:semiHidden="1" w:unhideWhenUsed="1"/>
+    <w:lsdException w:name="toc 5" w:semiHidden="1" w:unhideWhenUsed="1"/>
+    <w:lsdException w:name="toc 6" w:semiHidden="1" w:unhideWhenUsed="1"/>
+    <w:lsdException w:name="toc 7" w:semiHidden="1" w:unhideWhenUsed="1"/>
+    <w:lsdException w:name="toc 8" w:semiHidden="1" w:unhideWhenUsed="1"/>
+    <w:lsdException w:name="toc 9" w:semiHidden="1" w:unhideWhenUsed="1"/>
+    <w:lsdException w:name="Normal Indent" w:semiHidden="1" w:unhideWhenUsed="1"/>
+    <w:lsdException w:name="footnote text" w:semiHidden="1" w:uiPriority="9" w:unhideWhenUsed="1" w:qFormat="1"/>
+    <w:lsdException w:name="annotation text" w:semiHidden="1" w:unhideWhenUsed="1"/>
+    <w:lsdException w:name="header" w:semiHidden="1" w:uiPriority="99" w:unhideWhenUsed="1"/>
+    <w:lsdException w:name="footer" w:semiHidden="1" w:unhideWhenUsed="1"/>
+    <w:lsdException w:name="index heading" w:semiHidden="1" w:unhideWhenUsed="1"/>
+    <w:lsdException w:name="caption" w:semiHidden="1" w:uiPriority="35" w:unhideWhenUsed="1"/>
+    <w:lsdException w:name="table of figures" w:semiHidden="1" w:unhideWhenUsed="1"/>
+    <w:lsdException w:name="envelope address" w:semiHidden="1" w:unhideWhenUsed="1"/>
+    <w:lsdException w:name="envelope return" w:semiHidden="1" w:unhideWhenUsed="1"/>
+    <w:lsdException w:name="footnote reference" w:semiHidden="1" w:unhideWhenUsed="1"/>
+    <w:lsdException w:name="annotation reference" w:semiHidden="1" w:unhideWhenUsed="1"/>
+    <w:lsdException w:name="line number" w:semiHidden="1" w:unhideWhenUsed="1"/>
+    <w:lsdException w:name="page number" w:semiHidden="1" w:unhideWhenUsed="1"/>
+    <w:lsdException w:name="endnote reference" w:semiHidden="1" w:unhideWhenUsed="1"/>
+    <w:lsdException w:name="endnote text" w:semiHidden="1" w:unhideWhenUsed="1"/>
+    <w:lsdException w:name="table of authorities" w:semiHidden="1" w:unhideWhenUsed="1"/>
+    <w:lsdException w:name="macro" w:semiHidden="1" w:unhideWhenUsed="1"/>
+    <w:lsdException w:name="List" w:semiHidden="1" w:unhideWhenUsed="1"/>
+    <w:lsdException w:name="List Bullet" w:semiHidden="1" w:unhideWhenUsed="1"/>
+    <w:lsdException w:name="List 3" w:semiHidden="1" w:unhideWhenUsed="1"/>
+    <w:lsdException w:name="List 4" w:semiHidden="1" w:unhideWhenUsed="1"/>
+    <w:lsdException w:name="List 5" w:semiHidden="1" w:unhideWhenUsed="1"/>
+    <w:lsdException w:name="List Bullet 2" w:semiHidden="1" w:unhideWhenUsed="1"/>
+    <w:lsdException w:name="List Bullet 3" w:semiHidden="1" w:unhideWhenUsed="1"/>
+    <w:lsdException w:name="List Bullet 4" w:semiHidden="1" w:unhideWhenUsed="1"/>
+    <w:lsdException w:name="List Bullet 5" w:semiHidden="1" w:unhideWhenUsed="1"/>
+    <w:lsdException w:name="List Number 2" w:semiHidden="1" w:unhideWhenUsed="1"/>
+    <w:lsdException w:name="List Number 3" w:semiHidden="1" w:unhideWhenUsed="1"/>
+    <w:lsdException w:name="List Number 4" w:semiHidden="1" w:unhideWhenUsed="1"/>
+    <w:lsdException w:name="List Number 5" w:semiHidden="1" w:unhideWhenUsed="1"/>
+    <w:lsdException w:name="Title" w:qFormat="1"/>
+    <w:lsdException w:name="Closing" w:semiHidden="1" w:unhideWhenUsed="1"/>
+    <w:lsdException w:name="Signature" w:semiHidden="1" w:unhideWhenUsed="1"/>
+    <w:lsdException w:name="Default Paragraph Font" w:semiHidden="1" w:unhideWhenUsed="1"/>
+    <w:lsdException w:name="Body Text" w:semiHidden="1" w:unhideWhenUsed="1" w:qFormat="1"/>
+    <w:lsdException w:name="Body Text Indent" w:semiHidden="1" w:unhideWhenUsed="1"/>
+    <w:lsdException w:name="List Continue" w:semiHidden="1" w:unhideWhenUsed="1"/>
+    <w:lsdException w:name="List Continue 2" w:semiHidden="1" w:unhideWhenUsed="1"/>
+    <w:lsdException w:name="List Continue 3" w:semiHidden="1" w:unhideWhenUsed="1"/>
+    <w:lsdException w:name="Subtitle" w:qFormat="1"/>
+    <w:lsdException w:name="Salutation" w:semiHidden="1" w:unhideWhenUsed="1"/>
+    <w:lsdException w:name="Date" w:semiHidden="1" w:unhideWhenUsed="1" w:qFormat="1"/>
+    <w:lsdException w:name="Body Text First Indent" w:semiHidden="1" w:unhideWhenUsed="1"/>
+    <w:lsdException w:name="Body Text First Indent 2" w:semiHidden="1" w:unhideWhenUsed="1"/>
+    <w:lsdException w:name="Note Heading" w:semiHidden="1" w:unhideWhenUsed="1"/>
+    <w:lsdException w:name="Body Text 2" w:semiHidden="1" w:unhideWhenUsed="1"/>
+    <w:lsdException w:name="Body Text 3" w:semiHidden="1" w:unhideWhenUsed="1"/>
+    <w:lsdException w:name="Body Text Indent 2" w:semiHidden="1" w:unhideWhenUsed="1"/>
+    <w:lsdException w:name="Body Text Indent 3" w:semiHidden="1" w:unhideWhenUsed="1"/>
+    <w:lsdException w:name="Block Text" w:semiHidden="1" w:uiPriority="9" w:unhideWhenUsed="1" w:qFormat="1"/>
+    <w:lsdException w:name="Hyperlink" w:semiHidden="1" w:unhideWhenUsed="1"/>
+    <w:lsdException w:name="FollowedHyperlink" w:semiHidden="1" w:unhideWhenUsed="1"/>
+    <w:lsdException w:name="Strong" w:uiPriority="22"/>
+    <w:lsdException w:name="Emphasis" w:uiPriority="20"/>
+    <w:lsdException w:name="Document Map" w:semiHidden="1" w:unhideWhenUsed="1"/>
+    <w:lsdException w:name="Plain Text" w:semiHidden="1" w:unhideWhenUsed="1"/>
+    <w:lsdException w:name="E-mail Signature" w:semiHidden="1" w:unhideWhenUsed="1"/>
+    <w:lsdException w:name="HTML Top of Form" w:semiHidden="1" w:unhideWhenUsed="1"/>
+    <w:lsdException w:name="HTML Bottom of Form" w:semiHidden="1" w:unhideWhenUsed="1"/>
+    <w:lsdException w:name="Normal (Web)" w:semiHidden="1" w:unhideWhenUsed="1"/>
+    <w:lsdException w:name="HTML Acronym" w:semiHidden="1" w:unhideWhenUsed="1"/>
+    <w:lsdException w:name="HTML Address" w:semiHidden="1" w:unhideWhenUsed="1"/>
+    <w:lsdException w:name="HTML Cite" w:semiHidden="1" w:unhideWhenUsed="1"/>
+    <w:lsdException w:name="HTML Code" w:semiHidden="1" w:unhideWhenUsed="1"/>
+    <w:lsdException w:name="HTML Definition" w:semiHidden="1" w:unhideWhenUsed="1"/>
+    <w:lsdException w:name="HTML Keyboard" w:semiHidden="1" w:unhideWhenUsed="1"/>
+    <w:lsdException w:name="HTML Preformatted" w:semiHidden="1" w:unhideWhenUsed="1"/>
+    <w:lsdException w:name="HTML Sample" w:semiHidden="1" w:unhideWhenUsed="1"/>
+    <w:lsdException w:name="HTML Typewriter" w:semiHidden="1" w:unhideWhenUsed="1"/>
+    <w:lsdException w:name="HTML Variable" w:semiHidden="1" w:unhideWhenUsed="1"/>
+    <w:lsdException w:name="Normal Table" w:semiHidden="1" w:unhideWhenUsed="1"/>
+    <w:lsdException w:name="annotation subject" w:semiHidden="1" w:unhideWhenUsed="1"/>
+    <w:lsdException w:name="No List" w:semiHidden="1" w:unhideWhenUsed="1"/>
+    <w:lsdException w:name="Outline List 1" w:semiHidden="1" w:unhideWhenUsed="1"/>
+    <w:lsdException w:name="Outline List 2" w:semiHidden="1" w:unhideWhenUsed="1"/>
+    <w:lsdException w:name="Outline List 3" w:semiHidden="1" w:unhideWhenUsed="1"/>
+    <w:lsdException w:name="Table Simple 1" w:semiHidden="1" w:unhideWhenUsed="1"/>
+    <w:lsdException w:name="Table Simple 2" w:semiHidden="1" w:unhideWhenUsed="1"/>
+    <w:lsdException w:name="Table Simple 3" w:semiHidden="1" w:unhideWhenUsed="1"/>
+    <w:lsdException w:name="Table Classic 1" w:semiHidden="1" w:unhideWhenUsed="1"/>
+    <w:lsdException w:name="Table Classic 2" w:semiHidden="1" w:unhideWhenUsed="1"/>
+    <w:lsdException w:name="Table Classic 3" w:semiHidden="1" w:unhideWhenUsed="1"/>
+    <w:lsdException w:name="Table Classic 4" w:semiHidden="1" w:unhideWhenUsed="1"/>
+    <w:lsdException w:name="Table Colorful 1" w:semiHidden="1" w:unhideWhenUsed="1"/>
+    <w:lsdException w:name="Table Colorful 2" w:semiHidden="1" w:unhideWhenUsed="1"/>
+    <w:lsdException w:name="Table Colorful 3" w:semiHidden="1" w:unhideWhenUsed="1"/>
+    <w:lsdException w:name="Table Columns 1" w:semiHidden="1" w:unhideWhenUsed="1"/>
+    <w:lsdException w:name="Table Columns 2" w:semiHidden="1" w:unhideWhenUsed="1"/>
+    <w:lsdException w:name="Table Columns 3" w:semiHidden="1" w:unhideWhenUsed="1"/>
+    <w:lsdException w:name="Table Columns 4" w:semiHidden="1" w:unhideWhenUsed="1"/>
+    <w:lsdException w:name="Table Columns 5" w:semiHidden="1" w:unhideWhenUsed="1"/>
+    <w:lsdException w:name="Table Grid 1" w:semiHidden="1" w:unhideWhenUsed="1"/>
+    <w:lsdException w:name="Table Grid 2" w:semiHidden="1" w:unhideWhenUsed="1"/>
+    <w:lsdException w:name="Table Grid 3" w:semiHidden="1" w:unhideWhenUsed="1"/>
+    <w:lsdException w:name="Table Grid 4" w:semiHidden="1" w:unhideWhenUsed="1"/>
+    <w:lsdException w:name="Table Grid 5" w:semiHidden="1" w:unhideWhenUsed="1"/>
+    <w:lsdException w:name="Table Grid 6" w:semiHidden="1" w:unhideWhenUsed="1"/>
+    <w:lsdException w:name="Table Grid 7" w:semiHidden="1" w:unhideWhenUsed="1"/>
+    <w:lsdException w:name="Table Grid 8" w:semiHidden="1" w:unhideWhenUsed="1"/>
+    <w:lsdException w:name="Table List 1" w:semiHidden="1" w:unhideWhenUsed="1"/>
+    <w:lsdException w:name="Table List 2" w:semiHidden="1" w:unhideWhenUsed="1"/>
+    <w:lsdException w:name="Table List 3" w:semiHidden="1" w:unhideWhenUsed="1"/>
+    <w:lsdException w:name="Table List 4" w:semiHidden="1" w:unhideWhenUsed="1"/>
+    <w:lsdException w:name="Table List 5" w:semiHidden="1" w:unhideWhenUsed="1"/>
+    <w:lsdException w:name="Table List 6" w:semiHidden="1" w:unhideWhenUsed="1"/>
+    <w:lsdException w:name="Table List 7" w:semiHidden="1" w:unhideWhenUsed="1"/>
+    <w:lsdException w:name="Table List 8" w:semiHidden="1" w:unhideWhenUsed="1"/>
+    <w:lsdException w:name="Table 3D effects 1" w:semiHidden="1" w:unhideWhenUsed="1"/>
+    <w:lsdException w:name="Table 3D effects 2" w:semiHidden="1" w:unhideWhenUsed="1"/>
+    <w:lsdException w:name="Table 3D effects 3" w:semiHidden="1" w:unhideWhenUsed="1"/>
+    <w:lsdException w:name="Table Contemporary" w:semiHidden="1" w:unhideWhenUsed="1"/>
+    <w:lsdException w:name="Table Elegant" w:semiHidden="1" w:unhideWhenUsed="1"/>
+    <w:lsdException w:name="Table Professional" w:semiHidden="1" w:unhideWhenUsed="1"/>
+    <w:lsdException w:name="Table Subtle 1" w:semiHidden="1" w:unhideWhenUsed="1"/>
+    <w:lsdException w:name="Table Subtle 2" w:semiHidden="1" w:unhideWhenUsed="1"/>
+    <w:lsdException w:name="Table Web 1" w:semiHidden="1" w:unhideWhenUsed="1"/>
+    <w:lsdException w:name="Table Web 2" w:semiHidden="1" w:unhideWhenUsed="1"/>
+    <w:lsdException w:name="Table Web 3" w:semiHidden="1" w:unhideWhenUsed="1"/>
+    <w:lsdException w:name="Table Theme" w:semiHidden="1" w:unhideWhenUsed="1"/>
+    <w:lsdException w:name="No Spacing" w:uiPriority="1"/>
+    <w:lsdException w:name="Light Shading"/>
+    <w:lsdException w:name="Light List"/>
+    <w:lsdException w:name="Light Grid"/>
+    <w:lsdException w:name="Medium Shading 1"/>
+    <w:lsdException w:name="Medium Shading 2"/>
+    <w:lsdException w:name="Medium List 1"/>
+    <w:lsdException w:name="Medium List 2"/>
+    <w:lsdException w:name="Medium Grid 1"/>
+    <w:lsdException w:name="Medium Grid 2"/>
+    <w:lsdException w:name="Medium Grid 3"/>
+    <w:lsdException w:name="Dark List"/>
+    <w:lsdException w:name="Colorful Shading"/>
+    <w:lsdException w:name="Colorful List"/>
+    <w:lsdException w:name="Colorful Grid"/>
+    <w:lsdException w:name="Light Shading Accent 1"/>
+    <w:lsdException w:name="Light List Accent 1"/>
+    <w:lsdException w:name="Light Grid Accent 1"/>
+    <w:lsdException w:name="Medium Shading 1 Accent 1"/>
+    <w:lsdException w:name="Medium Shading 2 Accent 1"/>
+    <w:lsdException w:name="Medium List 1 Accent 1"/>
+    <w:lsdException w:name="Revision" w:semiHidden="1"/>
+    <w:lsdException w:name="List Paragraph" w:uiPriority="34"/>
+    <w:lsdException w:name="Quote" w:uiPriority="29"/>
+    <w:lsdException w:name="Intense Quote" w:uiPriority="30"/>
+    <w:lsdException w:name="Medium List 2 Accent 1"/>
+    <w:lsdException w:name="Medium Grid 1 Accent 1"/>
+    <w:lsdException w:name="Medium Grid 2 Accent 1"/>
+    <w:lsdException w:name="Medium Grid 3 Accent 1"/>
+    <w:lsdException w:name="Dark List Accent 1"/>
+    <w:lsdException w:name="Colorful Shading Accent 1"/>
+    <w:lsdException w:name="Colorful List Accent 1"/>
+    <w:lsdException w:name="Colorful Grid Accent 1"/>
+    <w:lsdException w:name="Light Shading Accent 2"/>
+    <w:lsdException w:name="Light List Accent 2"/>
+    <w:lsdException w:name="Light Grid Accent 2"/>
+    <w:lsdException w:name="Medium Shading 1 Accent 2"/>
+    <w:lsdException w:name="Medium Shading 2 Accent 2"/>
+    <w:lsdException w:name="Medium List 1 Accent 2"/>
+    <w:lsdException w:name="Medium List 2 Accent 2"/>
+    <w:lsdException w:name="Medium Grid 1 Accent 2"/>
+    <w:lsdException w:name="Medium Grid 2 Accent 2"/>
+    <w:lsdException w:name="Medium Grid 3 Accent 2"/>
+    <w:lsdException w:name="Dark List Accent 2"/>
+    <w:lsdException w:name="Colorful Shading Accent 2"/>
+    <w:lsdException w:name="Colorful List Accent 2"/>
+    <w:lsdException w:name="Colorful Grid Accent 2"/>
+    <w:lsdException w:name="Light Shading Accent 3"/>
+    <w:lsdException w:name="Light List Accent 3"/>
+    <w:lsdException w:name="Light Grid Accent 3"/>
+    <w:lsdException w:name="Medium Shading 1 Accent 3"/>
+    <w:lsdException w:name="Medium Shading 2 Accent 3"/>
+    <w:lsdException w:name="Medium List 1 Accent 3"/>
+    <w:lsdException w:name="Medium List 2 Accent 3"/>
+    <w:lsdException w:name="Medium Grid 1 Accent 3"/>
+    <w:lsdException w:name="Medium Grid 2 Accent 3"/>
+    <w:lsdException w:name="Medium Grid 3 Accent 3"/>
+    <w:lsdException w:name="Dark List Accent 3"/>
+    <w:lsdException w:name="Colorful Shading Accent 3"/>
+    <w:lsdException w:name="Colorful List Accent 3"/>
+    <w:lsdException w:name="Colorful Grid Accent 3"/>
+    <w:lsdException w:name="Light Shading Accent 4"/>
+    <w:lsdException w:name="Light List Accent 4"/>
+    <w:lsdException w:name="Light Grid Accent 4"/>
+    <w:lsdException w:name="Medium Shading 1 Accent 4"/>
+    <w:lsdException w:name="Medium Shading 2 Accent 4"/>
+    <w:lsdException w:name="Medium List 1 Accent 4"/>
+    <w:lsdException w:name="Medium List 2 Accent 4"/>
+    <w:lsdException w:name="Medium Grid 1 Accent 4"/>
+    <w:lsdException w:name="Medium Grid 2 Accent 4"/>
+    <w:lsdException w:name="Medium Grid 3 Accent 4"/>
+    <w:lsdException w:name="Dark List Accent 4"/>
+    <w:lsdException w:name="Colorful Shading Accent 4"/>
+    <w:lsdException w:name="Colorful List Accent 4"/>
+    <w:lsdException w:name="Colorful Grid Accent 4"/>
+    <w:lsdException w:name="Light Shading Accent 5"/>
+    <w:lsdException w:name="Light List Accent 5"/>
+    <w:lsdException w:name="Light Grid Accent 5"/>
+    <w:lsdException w:name="Medium Shading 1 Accent 5"/>
+    <w:lsdException w:name="Medium Shading 2 Accent 5"/>
+    <w:lsdException w:name="Medium List 1 Accent 5"/>
+    <w:lsdException w:name="Medium List 2 Accent 5"/>
+    <w:lsdException w:name="Medium Grid 1 Accent 5"/>
+    <w:lsdException w:name="Medium Grid 2 Accent 5"/>
+    <w:lsdException w:name="Medium Grid 3 Accent 5"/>
+    <w:lsdException w:name="Dark List Accent 5"/>
+    <w:lsdException w:name="Colorful Shading Accent 5"/>
+    <w:lsdException w:name="Colorful List Accent 5"/>
+    <w:lsdException w:name="Colorful Grid Accent 5"/>
+    <w:lsdException w:name="Light Shading Accent 6"/>
+    <w:lsdException w:name="Light List Accent 6"/>
+    <w:lsdException w:name="Light Grid Accent 6"/>
+    <w:lsdException w:name="Medium Shading 1 Accent 6"/>
+    <w:lsdException w:name="Medium Shading 2 Accent 6"/>
+    <w:lsdException w:name="Medium List 1 Accent 6"/>
+    <w:lsdException w:name="Medium List 2 Accent 6"/>
+    <w:lsdException w:name="Medium Grid 1 Accent 6"/>
+    <w:lsdException w:name="Medium Grid 2 Accent 6"/>
+    <w:lsdException w:name="Medium Grid 3 Accent 6"/>
+    <w:lsdException w:name="Dark List Accent 6"/>
+    <w:lsdException w:name="Colorful Shading Accent 6"/>
+    <w:lsdException w:name="Colorful List Accent 6"/>
+    <w:lsdException w:name="Colorful Grid Accent 6"/>
+    <w:lsdException w:name="Subtle Emphasis" w:uiPriority="19"/>
+    <w:lsdException w:name="Intense Emphasis" w:uiPriority="21"/>
+    <w:lsdException w:name="Subtle Reference" w:uiPriority="31"/>
+    <w:lsdException w:name="Intense Reference" w:uiPriority="32"/>
+    <w:lsdException w:name="Book Title" w:uiPriority="33"/>
+    <w:lsdException w:name="Bibliography" w:qFormat="1"/>
+    <w:lsdException w:name="TOC Heading" w:uiPriority="39" w:qFormat="1"/>
+    <w:lsdException w:name="Plain Table 1" w:uiPriority="41"/>
+    <w:lsdException w:name="Plain Table 2" w:uiPriority="42"/>
+    <w:lsdException w:name="Plain Table 3" w:uiPriority="43"/>
+    <w:lsdException w:name="Plain Table 4" w:uiPriority="44"/>
+    <w:lsdException w:name="Plain Table 5" w:uiPriority="45"/>
+    <w:lsdException w:name="Grid Table Light" w:uiPriority="40"/>
+    <w:lsdException w:name="Grid Table 1 Light" w:uiPriority="46"/>
+    <w:lsdException w:name="Grid Table 2" w:uiPriority="47"/>
+    <w:lsdException w:name="Grid Table 3" w:uiPriority="48"/>
+    <w:lsdException w:name="Grid Table 4" w:uiPriority="49"/>
+    <w:lsdException w:name="Grid Table 5 Dark" w:uiPriority="50"/>
+    <w:lsdException w:name="Grid Table 6 Colorful" w:uiPriority="51"/>
+    <w:lsdException w:name="Grid Table 7 Colorful" w:uiPriority="52"/>
+    <w:lsdException w:name="Grid Table 1 Light Accent 1" w:uiPriority="46"/>
+    <w:lsdException w:name="Grid Table 2 Accent 1" w:uiPriority="47"/>
+    <w:lsdException w:name="Grid Table 3 Accent 1" w:uiPriority="48"/>
+    <w:lsdException w:name="Grid Table 4 Accent 1" w:uiPriority="49"/>
+    <w:lsdException w:name="Grid Table 5 Dark Accent 1" w:uiPriority="50"/>
+    <w:lsdException w:name="Grid Table 6 Colorful Accent 1" w:uiPriority="51"/>
+    <w:lsdException w:name="Grid Table 7 Colorful Accent 1" w:uiPriority="52"/>
+    <w:lsdException w:name="Grid Table 1 Light Accent 2" w:uiPriority="46"/>
+    <w:lsdException w:name="Grid Table 2 Accent 2" w:uiPriority="47"/>
+    <w:lsdException w:name="Grid Table 3 Accent 2" w:uiPriority="48"/>
+    <w:lsdException w:name="Grid Table 4 Accent 2" w:uiPriority="49"/>
+    <w:lsdException w:name="Grid Table 5 Dark Accent 2" w:uiPriority="50"/>
+    <w:lsdException w:name="Grid Table 6 Colorful Accent 2" w:uiPriority="51"/>
+    <w:lsdException w:name="Grid Table 7 Colorful Accent 2" w:uiPriority="52"/>
+    <w:lsdException w:name="Grid Table 1 Light Accent 3" w:uiPriority="46"/>
+    <w:lsdException w:name="Grid Table 2 Accent 3" w:uiPriority="47"/>
+    <w:lsdException w:name="Grid Table 3 Accent 3" w:uiPriority="48"/>
+    <w:lsdException w:name="Grid Table 4 Accent 3" w:uiPriority="49"/>
+    <w:lsdException w:name="Grid Table 5 Dark Accent 3" w:uiPriority="50"/>
+    <w:lsdException w:name="Grid Table 6 Colorful Accent 3" w:uiPriority="51"/>
+    <w:lsdException w:name="Grid Table 7 Colorful Accent 3" w:uiPriority="52"/>
+    <w:lsdException w:name="Grid Table 1 Light Accent 4" w:uiPriority="46"/>
+    <w:lsdException w:name="Grid Table 2 Accent 4" w:uiPriority="47"/>
+    <w:lsdException w:name="Grid Table 3 Accent 4" w:uiPriority="48"/>
+    <w:lsdException w:name="Grid Table 4 Accent 4" w:uiPriority="49"/>
+    <w:lsdException w:name="Grid Table 5 Dark Accent 4" w:uiPriority="50"/>
+    <w:lsdException w:name="Grid Table 6 Colorful Accent 4" w:uiPriority="51"/>
+    <w:lsdException w:name="Grid Table 7 Colorful Accent 4" w:uiPriority="52"/>
+    <w:lsdException w:name="Grid Table 1 Light Accent 5" w:uiPriority="46"/>
+    <w:lsdException w:name="Grid Table 2 Accent 5" w:uiPriority="47"/>
+    <w:lsdException w:name="Grid Table 3 Accent 5" w:uiPriority="48"/>
+    <w:lsdException w:name="Grid Table 4 Accent 5" w:uiPriority="49"/>
+    <w:lsdException w:name="Grid Table 5 Dark Accent 5" w:uiPriority="50"/>
+    <w:lsdException w:name="Grid Table 6 Colorful Accent 5" w:uiPriority="51"/>
+    <w:lsdException w:name="Grid Table 7 Colorful Accent 5" w:uiPriority="52"/>
+    <w:lsdException w:name="Grid Table 1 Light Accent 6" w:uiPriority="46"/>
+    <w:lsdException w:name="Grid Table 2 Accent 6" w:uiPriority="47"/>
+    <w:lsdException w:name="Grid Table 3 Accent 6" w:uiPriority="48"/>
+    <w:lsdException w:name="Grid Table 4 Accent 6" w:uiPriority="49"/>
+    <w:lsdException w:name="Grid Table 5 Dark Accent 6" w:uiPriority="50"/>
+    <w:lsdException w:name="Grid Table 6 Colorful Accent 6" w:uiPriority="51"/>
+    <w:lsdException w:name="Grid Table 7 Colorful Accent 6" w:uiPriority="52"/>
+    <w:lsdException w:name="List Table 1 Light" w:uiPriority="46"/>
+    <w:lsdException w:name="List Table 2" w:uiPriority="47"/>
+    <w:lsdException w:name="List Table 3" w:uiPriority="48"/>
+    <w:lsdException w:name="List Table 4" w:uiPriority="49"/>
+    <w:lsdException w:name="List Table 5 Dark" w:uiPriority="50"/>
+    <w:lsdException w:name="List Table 6 Colorful" w:uiPriority="51"/>
+    <w:lsdException w:name="List Table 7 Colorful" w:uiPriority="52"/>
+    <w:lsdException w:name="List Table 1 Light Accent 1" w:uiPriority="46"/>
+    <w:lsdException w:name="List Table 2 Accent 1" w:uiPriority="47"/>
+    <w:lsdException w:name="List Table 3 Accent 1" w:uiPriority="48"/>
+    <w:lsdException w:name="List Table 4 Accent 1" w:uiPriority="49"/>
+    <w:lsdException w:name="List Table 5 Dark Accent 1" w:uiPriority="50"/>
+    <w:lsdException w:name="List Table 6 Colorful Accent 1" w:uiPriority="51"/>
+    <w:lsdException w:name="List Table 7 Colorful Accent 1" w:uiPriority="52"/>
+    <w:lsdException w:name="List Table 1 Light Accent 2" w:uiPriority="46"/>
+    <w:lsdException w:name="List Table 2 Accent 2" w:uiPriority="47"/>
+    <w:lsdException w:name="List Table 3 Accent 2" w:uiPriority="48"/>
+    <w:lsdException w:name="List Table 4 Accent 2" w:uiPriority="49"/>
+    <w:lsdException w:name="List Table 5 Dark Accent 2" w:uiPriority="50"/>
+    <w:lsdException w:name="List Table 6 Colorful Accent 2" w:uiPriority="51"/>
+    <w:lsdException w:name="List Table 7 Colorful Accent 2" w:uiPriority="52"/>
+    <w:lsdException w:name="List Table 1 Light Accent 3" w:uiPriority="46"/>
+    <w:lsdException w:name="List Table 2 Accent 3" w:uiPriority="47"/>
+    <w:lsdException w:name="List Table 3 Accent 3" w:uiPriority="48"/>
+    <w:lsdException w:name="List Table 4 Accent 3" w:uiPriority="49"/>
+    <w:lsdException w:name="List Table 5 Dark Accent 3" w:uiPriority="50"/>
+    <w:lsdException w:name="List Table 6 Colorful Accent 3" w:uiPriority="51"/>
+    <w:lsdException w:name="List Table 7 Colorful Accent 3" w:uiPriority="52"/>
+    <w:lsdException w:name="List Table 1 Light Accent 4" w:uiPriority="46"/>
+    <w:lsdException w:name="List Table 2 Accent 4" w:uiPriority="47"/>
+    <w:lsdException w:name="List Table 3 Accent 4" w:uiPriority="48"/>
+    <w:lsdException w:name="List Table 4 Accent 4" w:uiPriority="49"/>
+    <w:lsdException w:name="List Table 5 Dark Accent 4" w:uiPriority="50"/>
+    <w:lsdException w:name="List Table 6 Colorful Accent 4" w:uiPriority="51"/>
+    <w:lsdException w:name="List Table 7 Colorful Accent 4" w:uiPriority="52"/>
+    <w:lsdException w:name="List Table 1 Light Accent 5" w:uiPriority="46"/>
+    <w:lsdException w:name="List Table 2 Accent 5" w:uiPriority="47"/>
+    <w:lsdException w:name="List Table 3 Accent 5" w:uiPriority="48"/>
+    <w:lsdException w:name="List Table 4 Accent 5" w:uiPriority="49"/>
+    <w:lsdException w:name="List Table 5 Dark Accent 5" w:uiPriority="50"/>
+    <w:lsdException w:name="List Table 6 Colorful Accent 5" w:uiPriority="51"/>
+    <w:lsdException w:name="List Table 7 Colorful Accent 5" w:uiPriority="52"/>
+    <w:lsdException w:name="List Table 1 Light Accent 6" w:uiPriority="46"/>
+    <w:lsdException w:name="List Table 2 Accent 6" w:uiPriority="47"/>
+    <w:lsdException w:name="List Table 3 Accent 6" w:uiPriority="48"/>
+    <w:lsdException w:name="List Table 4 Accent 6" w:uiPriority="49"/>
+    <w:lsdException w:name="List Table 5 Dark Accent 6" w:uiPriority="50"/>
+    <w:lsdException w:name="List Table 6 Colorful Accent 6" w:uiPriority="51"/>
+    <w:lsdException w:name="List Table 7 Colorful Accent 6" w:uiPriority="52"/>
   </w:latentStyles>
   <w:style w:type="paragraph" w:default="1" w:styleId="Normal">
     <w:name w:val="Normal"/>
@@ -4367,6 +3406,12 @@
 </file>
 
 <file path=customXml/item1.xml><?xml version="1.0" encoding="utf-8"?>
+<p:properties xmlns:p="http://schemas.microsoft.com/office/2006/metadata/properties" xmlns:xsi="http://www.w3.org/2001/XMLSchema-instance" xmlns:pc="http://schemas.microsoft.com/office/infopath/2007/PartnerControls">
+  <documentManagement/>
+</p:properties>
+</file>
+
+<file path=customXml/item2.xml><?xml version="1.0" encoding="utf-8"?>
 <?mso-contentType ?>
 <FormTemplates xmlns="http://schemas.microsoft.com/sharepoint/v3/contenttype/forms">
   <Display>DocumentLibraryForm</Display>
@@ -4375,7 +3420,7 @@
 </FormTemplates>
 </file>
 
-<file path=customXml/item2.xml><?xml version="1.0" encoding="utf-8"?>
+<file path=customXml/item3.xml><?xml version="1.0" encoding="utf-8"?>
 <ct:contentTypeSchema xmlns:ct="http://schemas.microsoft.com/office/2006/metadata/contentType" xmlns:ma="http://schemas.microsoft.com/office/2006/metadata/properties/metaAttributes" ct:_="" ma:_="" ma:contentTypeName="Document" ma:contentTypeID="0x010100ED9A16F791DC374EA2217F12A2846025" ma:contentTypeVersion="0" ma:contentTypeDescription="Create a new document." ma:contentTypeScope="" ma:versionID="25bc423b55e42faa576624b3b1cb062c">
   <xsd:schema xmlns:xsd="http://www.w3.org/2001/XMLSchema" xmlns:xs="http://www.w3.org/2001/XMLSchema" xmlns:p="http://schemas.microsoft.com/office/2006/metadata/properties" targetNamespace="http://schemas.microsoft.com/office/2006/metadata/properties" ma:root="true" ma:fieldsID="1b05d82d297216baf5b26c55225140df">
     <xsd:element name="properties">
@@ -4489,17 +3534,20 @@
 </ct:contentTypeSchema>
 </file>
 
-<file path=customXml/item3.xml><?xml version="1.0" encoding="utf-8"?>
-<p:properties xmlns:p="http://schemas.microsoft.com/office/2006/metadata/properties" xmlns:xsi="http://www.w3.org/2001/XMLSchema-instance" xmlns:pc="http://schemas.microsoft.com/office/infopath/2007/PartnerControls">
-  <documentManagement/>
-</p:properties>
-</file>
-
 <file path=customXml/item4.xml><?xml version="1.0" encoding="utf-8"?>
 <b:Sources xmlns:b="http://schemas.openxmlformats.org/officeDocument/2006/bibliography" xmlns="http://schemas.openxmlformats.org/officeDocument/2006/bibliography" SelectedStyle="\APA.XSL" StyleName="APA"/>
 </file>
 
 <file path=customXml/itemProps1.xml><?xml version="1.0" encoding="utf-8"?>
+<ds:datastoreItem xmlns:ds="http://schemas.openxmlformats.org/officeDocument/2006/customXml" ds:itemID="{E624024D-AE9B-4FEC-AB9F-C35E1B418B0F}">
+  <ds:schemaRefs>
+    <ds:schemaRef ds:uri="http://schemas.microsoft.com/office/2006/metadata/properties"/>
+    <ds:schemaRef ds:uri="http://schemas.microsoft.com/office/infopath/2007/PartnerControls"/>
+  </ds:schemaRefs>
+</ds:datastoreItem>
+</file>
+
+<file path=customXml/itemProps2.xml><?xml version="1.0" encoding="utf-8"?>
 <ds:datastoreItem xmlns:ds="http://schemas.openxmlformats.org/officeDocument/2006/customXml" ds:itemID="{B5A7F47C-113C-4958-9344-3CBF6A040031}">
   <ds:schemaRefs>
     <ds:schemaRef ds:uri="http://schemas.microsoft.com/sharepoint/v3/contenttype/forms"/>
@@ -4507,7 +3555,7 @@
 </ds:datastoreItem>
 </file>
 
-<file path=customXml/itemProps2.xml><?xml version="1.0" encoding="utf-8"?>
+<file path=customXml/itemProps3.xml><?xml version="1.0" encoding="utf-8"?>
 <ds:datastoreItem xmlns:ds="http://schemas.openxmlformats.org/officeDocument/2006/customXml" ds:itemID="{040F9DD3-E7FC-47F2-B049-73F58A290C19}">
   <ds:schemaRefs>
     <ds:schemaRef ds:uri="http://schemas.microsoft.com/office/2006/metadata/contentType"/>
@@ -4523,17 +3571,8 @@
 </ds:datastoreItem>
 </file>
 
-<file path=customXml/itemProps3.xml><?xml version="1.0" encoding="utf-8"?>
-<ds:datastoreItem xmlns:ds="http://schemas.openxmlformats.org/officeDocument/2006/customXml" ds:itemID="{E624024D-AE9B-4FEC-AB9F-C35E1B418B0F}">
-  <ds:schemaRefs>
-    <ds:schemaRef ds:uri="http://schemas.microsoft.com/office/2006/metadata/properties"/>
-    <ds:schemaRef ds:uri="http://schemas.microsoft.com/office/infopath/2007/PartnerControls"/>
-  </ds:schemaRefs>
-</ds:datastoreItem>
-</file>
-
 <file path=customXml/itemProps4.xml><?xml version="1.0" encoding="utf-8"?>
-<ds:datastoreItem xmlns:ds="http://schemas.openxmlformats.org/officeDocument/2006/customXml" ds:itemID="{BA86619C-AA22-4F64-A67F-D0E3E1C1BC8B}">
+<ds:datastoreItem xmlns:ds="http://schemas.openxmlformats.org/officeDocument/2006/customXml" ds:itemID="{6F8DF1ED-BE10-44D0-9AC5-32EFB82EE695}">
   <ds:schemaRefs>
     <ds:schemaRef ds:uri="http://schemas.openxmlformats.org/officeDocument/2006/bibliography"/>
   </ds:schemaRefs>

</xml_diff>